<commit_message>
Prima definizione del progetto
</commit_message>
<xml_diff>
--- a/ANALISI E PROGETTAZIONE - BIBLIOTECH - Tenerelli.docx
+++ b/ANALISI E PROGETTAZIONE - BIBLIOTECH - Tenerelli.docx
@@ -84,7 +84,7 @@
           </mc:Choice>
           <mc:Fallback>
             <w:pict>
-              <v:rect w14:anchorId="7A05A9F4" id="Rettangolo 3" o:spid="_x0000_s1026" alt="rettangolo bianco per il testo sul frontespizio" style="position:absolute;margin-left:-15.95pt;margin-top:73.85pt;width:310.15pt;height:681.65pt;z-index:-251656192;visibility:visible;mso-wrap-style:square;mso-width-percent:0;mso-height-percent:0;mso-wrap-distance-left:9pt;mso-wrap-distance-top:0;mso-wrap-distance-right:9pt;mso-wrap-distance-bottom:0;mso-position-horizontal:absolute;mso-position-horizontal-relative:text;mso-position-vertical:absolute;mso-position-vertical-relative:page;mso-width-percent:0;mso-height-percent:0;mso-width-relative:margin;mso-height-relative:margin;v-text-anchor:middle" o:gfxdata="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" fillcolor="white [3212]" stroked="f" strokeweight="2pt">
+              <v:rect w14:anchorId="107EE637" id="Rettangolo 3" o:spid="_x0000_s1026" alt="rettangolo bianco per il testo sul frontespizio" style="position:absolute;margin-left:-15.95pt;margin-top:73.85pt;width:310.15pt;height:681.65pt;z-index:-251656192;visibility:visible;mso-wrap-style:square;mso-width-percent:0;mso-height-percent:0;mso-wrap-distance-left:9pt;mso-wrap-distance-top:0;mso-wrap-distance-right:9pt;mso-wrap-distance-bottom:0;mso-position-horizontal:absolute;mso-position-horizontal-relative:text;mso-position-vertical:absolute;mso-position-vertical-relative:page;mso-width-percent:0;mso-height-percent:0;mso-width-relative:margin;mso-height-relative:margin;v-text-anchor:middle" o:gfxdata="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" fillcolor="white [3212]" stroked="f" strokeweight="2pt">
                 <w10:wrap anchory="page"/>
               </v:rect>
             </w:pict>
@@ -120,7 +120,7 @@
                     <pic:cNvPicPr/>
                   </pic:nvPicPr>
                   <pic:blipFill>
-                    <a:blip r:embed="rId6" cstate="print">
+                    <a:blip r:embed="rId7" cstate="print">
                       <a:extLst>
                         <a:ext uri="{28A0092B-C50C-407E-A947-70E740481C1C}">
                           <a14:useLocalDpi xmlns:a14="http://schemas.microsoft.com/office/drawing/2010/main" val="0"/>
@@ -229,52 +229,27 @@
                                 <w:p>
                                   <w:pPr>
                                     <w:pStyle w:val="Titolo"/>
-                                    <w:spacing w:after="0"/>
                                     <w:rPr>
-                                      <w:sz w:val="20"/>
-                                      <w:szCs w:val="16"/>
+                                      <w:color w:val="322D29"/>
                                     </w:rPr>
                                   </w:pPr>
                                   <w:r>
                                     <w:rPr>
-                                      <w:lang w:bidi="it-IT"/>
-                                    </w:rPr>
-                                    <w:t xml:space="preserve">TRACCIA </w:t>
-                                  </w:r>
-                                  <w:r>
-                                    <w:rPr>
-                                      <w:lang w:bidi="it-IT"/>
-                                    </w:rPr>
-                                    <w:t>#</w:t>
-                                  </w:r>
-                                  <w:r>
-                                    <w:rPr>
-                                      <w:lang w:bidi="it-IT"/>
-                                    </w:rPr>
-                                    <w:t>1</w:t>
-                                  </w:r>
-                                  <w:r>
-                                    <w:br/>
-                                  </w:r>
-                                </w:p>
-                                <w:p>
-                                  <w:pPr>
-                                    <w:pStyle w:val="Titolo"/>
-                                  </w:pPr>
-                                  <w:r>
-                                    <w:rPr>
+                                      <w:color w:val="322D29"/>
                                       <w:lang w:bidi="it-IT"/>
                                     </w:rPr>
                                     <w:t>BIBLIOTECH</w:t>
                                   </w:r>
                                   <w:r>
                                     <w:rPr>
+                                      <w:color w:val="322D29"/>
                                       <w:lang w:bidi="it-IT"/>
                                     </w:rPr>
                                     <w:t xml:space="preserve"> </w:t>
                                   </w:r>
                                   <w:r>
                                     <w:rPr>
+                                      <w:color w:val="322D29"/>
                                       <w:sz w:val="36"/>
                                       <w:szCs w:val="28"/>
                                       <w:lang w:bidi="it-IT"/>
@@ -308,52 +283,27 @@
                           <w:p>
                             <w:pPr>
                               <w:pStyle w:val="Titolo"/>
-                              <w:spacing w:after="0"/>
                               <w:rPr>
-                                <w:sz w:val="20"/>
-                                <w:szCs w:val="16"/>
+                                <w:color w:val="322D29"/>
                               </w:rPr>
                             </w:pPr>
                             <w:r>
                               <w:rPr>
-                                <w:lang w:bidi="it-IT"/>
-                              </w:rPr>
-                              <w:t xml:space="preserve">TRACCIA </w:t>
-                            </w:r>
-                            <w:r>
-                              <w:rPr>
-                                <w:lang w:bidi="it-IT"/>
-                              </w:rPr>
-                              <w:t>#</w:t>
-                            </w:r>
-                            <w:r>
-                              <w:rPr>
-                                <w:lang w:bidi="it-IT"/>
-                              </w:rPr>
-                              <w:t>1</w:t>
-                            </w:r>
-                            <w:r>
-                              <w:br/>
-                            </w:r>
-                          </w:p>
-                          <w:p>
-                            <w:pPr>
-                              <w:pStyle w:val="Titolo"/>
-                            </w:pPr>
-                            <w:r>
-                              <w:rPr>
+                                <w:color w:val="322D29"/>
                                 <w:lang w:bidi="it-IT"/>
                               </w:rPr>
                               <w:t>BIBLIOTECH</w:t>
                             </w:r>
                             <w:r>
                               <w:rPr>
+                                <w:color w:val="322D29"/>
                                 <w:lang w:bidi="it-IT"/>
                               </w:rPr>
                               <w:t xml:space="preserve"> </w:t>
                             </w:r>
                             <w:r>
                               <w:rPr>
+                                <w:color w:val="322D29"/>
                                 <w:sz w:val="36"/>
                                 <w:szCs w:val="28"/>
                                 <w:lang w:bidi="it-IT"/>
@@ -384,7 +334,7 @@
               <mc:AlternateContent>
                 <mc:Choice Requires="wps">
                   <w:drawing>
-                    <wp:inline distT="0" distB="0" distL="0" distR="0" wp14:anchorId="325EECF4" wp14:editId="7EB51CE3">
+                    <wp:inline distT="0" distB="0" distL="0" distR="0" wp14:anchorId="325EECF4" wp14:editId="41402F8F">
                       <wp:extent cx="1390918" cy="0"/>
                       <wp:effectExtent l="0" t="19050" r="19050" b="19050"/>
                       <wp:docPr id="5" name="Connettore diritto 5" descr="separatore di testo"/>
@@ -403,7 +353,7 @@
                               </a:prstGeom>
                               <a:ln w="38100">
                                 <a:solidFill>
-                                  <a:schemeClr val="tx2"/>
+                                  <a:srgbClr val="72383D"/>
                                 </a:solidFill>
                               </a:ln>
                             </wps:spPr>
@@ -430,7 +380,7 @@
                 </mc:Choice>
                 <mc:Fallback>
                   <w:pict>
-                    <v:line w14:anchorId="2C2076EF" id="Connettore diritto 5" o:spid="_x0000_s1026" alt="separatore di testo" style="visibility:visible;mso-wrap-style:square;mso-left-percent:-10001;mso-top-percent:-10001;mso-position-horizontal:absolute;mso-position-horizontal-relative:char;mso-position-vertical:absolute;mso-position-vertical-relative:line;mso-left-percent:-10001;mso-top-percent:-10001" from="0,0" to="109.5pt,0" o:gfxdata="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" strokecolor="#082a75 [3215]" strokeweight="3pt">
+                    <v:line w14:anchorId="16126DE7" id="Connettore diritto 5" o:spid="_x0000_s1026" alt="separatore di testo" style="visibility:visible;mso-wrap-style:square;mso-left-percent:-10001;mso-top-percent:-10001;mso-position-horizontal:absolute;mso-position-horizontal-relative:char;mso-position-vertical:absolute;mso-position-vertical-relative:line;mso-left-percent:-10001;mso-top-percent:-10001" from="0,0" to="109.5pt,0" o:gfxdata="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" strokecolor="#72383d" strokeweight="3pt">
                       <w10:anchorlock/>
                     </v:line>
                   </w:pict>
@@ -481,6 +431,7 @@
             <w:sdtPr>
               <w:rPr>
                 <w:noProof/>
+                <w:color w:val="322D29"/>
               </w:rPr>
               <w:id w:val="1080870105"/>
               <w:placeholder>
@@ -493,13 +444,29 @@
                 <w:pPr>
                   <w:rPr>
                     <w:noProof/>
+                    <w:color w:val="322D29"/>
                   </w:rPr>
                 </w:pPr>
                 <w:r>
                   <w:rPr>
                     <w:noProof/>
+                    <w:color w:val="322D29"/>
                   </w:rPr>
-                  <w:t>16 FEBBRAIO 2026</w:t>
+                  <w:t>1</w:t>
+                </w:r>
+                <w:r>
+                  <w:rPr>
+                    <w:noProof/>
+                    <w:color w:val="322D29"/>
+                  </w:rPr>
+                  <w:t>8</w:t>
+                </w:r>
+                <w:r>
+                  <w:rPr>
+                    <w:noProof/>
+                    <w:color w:val="322D29"/>
+                  </w:rPr>
+                  <w:t xml:space="preserve"> FEBBRAIO 2026</w:t>
                 </w:r>
               </w:p>
             </w:sdtContent>
@@ -508,6 +475,7 @@
             <w:pPr>
               <w:rPr>
                 <w:noProof/>
+                <w:color w:val="322D29"/>
                 <w:sz w:val="10"/>
                 <w:szCs w:val="10"/>
               </w:rPr>
@@ -515,6 +483,7 @@
             <w:r>
               <w:rPr>
                 <w:noProof/>
+                <w:color w:val="322D29"/>
                 <w:sz w:val="10"/>
                 <w:szCs w:val="10"/>
                 <w:lang w:bidi="it-IT"/>
@@ -522,7 +491,7 @@
               <mc:AlternateContent>
                 <mc:Choice Requires="wps">
                   <w:drawing>
-                    <wp:inline distT="0" distB="0" distL="0" distR="0" wp14:anchorId="05221EEA" wp14:editId="0908A099">
+                    <wp:inline distT="0" distB="0" distL="0" distR="0" wp14:anchorId="05221EEA" wp14:editId="2E94D240">
                       <wp:extent cx="1493949" cy="0"/>
                       <wp:effectExtent l="0" t="19050" r="30480" b="19050"/>
                       <wp:docPr id="6" name="Connettore diritto 6" descr="separatore di testo"/>
@@ -541,7 +510,7 @@
                               </a:prstGeom>
                               <a:ln w="38100">
                                 <a:solidFill>
-                                  <a:schemeClr val="tx2"/>
+                                  <a:srgbClr val="72383D"/>
                                 </a:solidFill>
                               </a:ln>
                             </wps:spPr>
@@ -568,7 +537,7 @@
                 </mc:Choice>
                 <mc:Fallback>
                   <w:pict>
-                    <v:line w14:anchorId="41C0B2D3" id="Connettore diritto 6" o:spid="_x0000_s1026" alt="separatore di testo" style="visibility:visible;mso-wrap-style:square;mso-left-percent:-10001;mso-top-percent:-10001;mso-position-horizontal:absolute;mso-position-horizontal-relative:char;mso-position-vertical:absolute;mso-position-vertical-relative:line;mso-left-percent:-10001;mso-top-percent:-10001" from="0,0" to="117.65pt,0" o:gfxdata="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" strokecolor="#082a75 [3215]" strokeweight="3pt">
+                    <v:line w14:anchorId="498C2006" id="Connettore diritto 6" o:spid="_x0000_s1026" alt="separatore di testo" style="visibility:visible;mso-wrap-style:square;mso-left-percent:-10001;mso-top-percent:-10001;mso-position-horizontal:absolute;mso-position-horizontal-relative:char;mso-position-vertical:absolute;mso-position-vertical-relative:line;mso-left-percent:-10001;mso-top-percent:-10001" from="0,0" to="117.65pt,0" o:gfxdata="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" strokecolor="#72383d" strokeweight="3pt">
                       <w10:anchorlock/>
                     </v:line>
                   </w:pict>
@@ -598,12 +567,14 @@
             <w:pPr>
               <w:rPr>
                 <w:noProof/>
+                <w:color w:val="322D29"/>
               </w:rPr>
             </w:pPr>
             <w:sdt>
               <w:sdtPr>
                 <w:rPr>
                   <w:noProof/>
+                  <w:color w:val="322D29"/>
                 </w:rPr>
                 <w:id w:val="-1740469667"/>
                 <w:placeholder>
@@ -615,6 +586,7 @@
                 <w:r>
                   <w:rPr>
                     <w:noProof/>
+                    <w:color w:val="322D29"/>
                   </w:rPr>
                   <w:t>V ITIA - A</w:t>
                 </w:r>
@@ -625,11 +597,13 @@
             <w:pPr>
               <w:rPr>
                 <w:noProof/>
+                <w:color w:val="322D29"/>
               </w:rPr>
             </w:pPr>
             <w:r>
               <w:rPr>
                 <w:noProof/>
+                <w:color w:val="322D29"/>
               </w:rPr>
               <w:t>Tenerelli Francesco</w:t>
             </w:r>
@@ -661,7 +635,7 @@
         <mc:AlternateContent>
           <mc:Choice Requires="wps">
             <w:drawing>
-              <wp:anchor distT="0" distB="0" distL="114300" distR="114300" simplePos="0" relativeHeight="251659264" behindDoc="1" locked="0" layoutInCell="1" allowOverlap="1" wp14:anchorId="69641541" wp14:editId="3E1C3C82">
+              <wp:anchor distT="0" distB="0" distL="114300" distR="114300" simplePos="0" relativeHeight="251659264" behindDoc="1" locked="0" layoutInCell="1" allowOverlap="1" wp14:anchorId="69641541" wp14:editId="51196F94">
                 <wp:simplePos x="0" y="0"/>
                 <wp:positionH relativeFrom="column">
                   <wp:posOffset>-745490</wp:posOffset>
@@ -686,9 +660,30 @@
                         <a:prstGeom prst="rect">
                           <a:avLst/>
                         </a:prstGeom>
-                        <a:solidFill>
-                          <a:schemeClr val="accent3"/>
-                        </a:solidFill>
+                        <a:gradFill flip="none" rotWithShape="1">
+                          <a:gsLst>
+                            <a:gs pos="0">
+                              <a:srgbClr val="72383D">
+                                <a:shade val="30000"/>
+                                <a:satMod val="115000"/>
+                              </a:srgbClr>
+                            </a:gs>
+                            <a:gs pos="50000">
+                              <a:srgbClr val="72383D">
+                                <a:shade val="67500"/>
+                                <a:satMod val="115000"/>
+                              </a:srgbClr>
+                            </a:gs>
+                            <a:gs pos="100000">
+                              <a:srgbClr val="72383D">
+                                <a:shade val="100000"/>
+                                <a:satMod val="115000"/>
+                              </a:srgbClr>
+                            </a:gs>
+                          </a:gsLst>
+                          <a:lin ang="16200000" scaled="1"/>
+                          <a:tileRect/>
+                        </a:gradFill>
                         <a:ln>
                           <a:noFill/>
                         </a:ln>
@@ -726,7 +721,8 @@
           </mc:Choice>
           <mc:Fallback>
             <w:pict>
-              <v:rect w14:anchorId="63CBB6AE" id="Rettangolo 2" o:spid="_x0000_s1026" alt="rettangolo colorato" style="position:absolute;margin-left:-58.7pt;margin-top:525pt;width:611.1pt;height:316.5pt;z-index:-251657216;visibility:visible;mso-wrap-style:square;mso-height-percent:0;mso-wrap-distance-left:9pt;mso-wrap-distance-top:0;mso-wrap-distance-right:9pt;mso-wrap-distance-bottom:0;mso-position-horizontal:absolute;mso-position-horizontal-relative:text;mso-position-vertical:absolute;mso-position-vertical-relative:page;mso-height-percent:0;mso-height-relative:margin;v-text-anchor:middle" o:gfxdata="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" fillcolor="#34aba2 [3206]" stroked="f" strokeweight="2pt">
+              <v:rect w14:anchorId="295A226B" id="Rettangolo 2" o:spid="_x0000_s1026" alt="rettangolo colorato" style="position:absolute;margin-left:-58.7pt;margin-top:525pt;width:611.1pt;height:316.5pt;z-index:-251657216;visibility:visible;mso-wrap-style:square;mso-height-percent:0;mso-wrap-distance-left:9pt;mso-wrap-distance-top:0;mso-wrap-distance-right:9pt;mso-wrap-distance-bottom:0;mso-position-horizontal:absolute;mso-position-horizontal-relative:text;mso-position-vertical:absolute;mso-position-vertical-relative:page;mso-height-percent:0;mso-height-relative:margin;v-text-anchor:middle" o:gfxdata="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" fillcolor="#421a1d" stroked="f" strokeweight="2pt">
+                <v:fill color2="#763439" rotate="t" angle="180" colors="0 #421a1d;.5 #622a2f;1 #763439" focus="100%" type="gradient"/>
                 <w10:wrap anchory="page"/>
               </v:rect>
             </w:pict>
@@ -746,11 +742,13 @@
         <w:pStyle w:val="Titolo1"/>
         <w:rPr>
           <w:noProof/>
-        </w:rPr>
-      </w:pPr>
-      <w:r>
-        <w:rPr>
-          <w:noProof/>
+          <w:color w:val="322D29"/>
+        </w:rPr>
+      </w:pPr>
+      <w:r>
+        <w:rPr>
+          <w:noProof/>
+          <w:color w:val="322D29"/>
           <w:lang w:bidi="it-IT"/>
         </w:rPr>
         <w:lastRenderedPageBreak/>
@@ -761,6 +759,7 @@
       <w:pPr>
         <w:rPr>
           <w:noProof/>
+          <w:color w:val="322D29"/>
         </w:rPr>
       </w:pPr>
     </w:p>
@@ -768,68 +767,142 @@
       <w:pPr>
         <w:pStyle w:val="Contenuto"/>
         <w:rPr>
+          <w:noProof/>
+          <w:color w:val="322D29"/>
+        </w:rPr>
+      </w:pPr>
+      <w:r>
+        <w:rPr>
+          <w:noProof/>
+          <w:color w:val="322D29"/>
+        </w:rPr>
+        <w:t>L’istituto scolastico menzionato, desidera migrare dall’obsoleto registro cartaceo utilizzata per la gestione e amministrazione dei prestiti librai, ad una soluzione digitale e innovativa, Denominata “BiblioTech” il cui scopo sarà quello di amministrare le pratiche di prestito dei libri a disposizione</w:t>
+      </w:r>
+      <w:r>
+        <w:rPr>
+          <w:noProof/>
+          <w:color w:val="322D29"/>
+        </w:rPr>
+        <w:t>, mantenendo per tutta la durata del ciclo di vita del prestito, il monopolio logistico e funzionale del sistema.</w:t>
+      </w:r>
+    </w:p>
+    <w:p>
+      <w:pPr>
+        <w:pStyle w:val="Contenuto"/>
+        <w:rPr>
+          <w:color w:val="322D29"/>
+        </w:rPr>
+      </w:pPr>
+      <w:r>
+        <w:rPr>
           <w:b/>
           <w:bCs/>
           <w:noProof/>
-        </w:rPr>
-      </w:pPr>
-      <w:r>
-        <w:rPr>
-          <w:noProof/>
-        </w:rPr>
-        <w:t>L’istituto scolastico menzionato, desidera migrare dall’obsoleto registro cartaceo utilizzata per la gestione e amministrazione dei prestiti librai, ad una soluzione digitale e innovativa, Denominata “BiblioTech” il cui scopo sarà quello di amministrare le pratiche di prestito dei libri a disposizione</w:t>
-      </w:r>
-      <w:r>
-        <w:rPr>
-          <w:noProof/>
-        </w:rPr>
-        <w:t>, mantenendo per tutta la durata del ciclo di vita del prestito, il monopolio logistico e funzionale del sistema.</w:t>
-      </w:r>
-      <w:r>
-        <w:rPr>
-          <w:noProof/>
+          <w:color w:val="322D29"/>
+        </w:rPr>
+        <w:t>*l’analisi proposta presenta delle supposizioni aggiuntive per garantire una maggiore fluidibilità logica della piattaforma</w:t>
+      </w:r>
+      <w:r>
+        <w:rPr>
+          <w:noProof/>
+          <w:color w:val="322D29"/>
         </w:rPr>
         <w:br/>
       </w:r>
       <w:r>
         <w:rPr>
           <w:noProof/>
+          <w:color w:val="322D29"/>
         </w:rPr>
         <w:br/>
       </w:r>
       <w:r>
         <w:rPr>
           <w:noProof/>
+          <w:color w:val="322D29"/>
         </w:rPr>
         <w:br/>
       </w:r>
       <w:r>
         <w:rPr>
           <w:rStyle w:val="Titolo3Carattere"/>
-        </w:rPr>
-        <w:t>Gestione del patrimonio Libraio</w:t>
+          <w:color w:val="322D29"/>
+        </w:rPr>
+        <w:t>Gestione del</w:t>
       </w:r>
       <w:r>
         <w:rPr>
           <w:rStyle w:val="Titolo3Carattere"/>
+          <w:color w:val="322D29"/>
+        </w:rPr>
+        <w:t>le risorse</w:t>
+      </w:r>
+      <w:r>
+        <w:rPr>
+          <w:rStyle w:val="Titolo3Carattere"/>
+          <w:color w:val="322D29"/>
         </w:rPr>
         <w:br/>
       </w:r>
       <w:r>
+        <w:rPr>
+          <w:color w:val="322D29"/>
+        </w:rPr>
         <w:t>I gestori del sistema avranno la possibilità di monitorare, gestire e modificare, in tempo reale, le giacenze disponibili nell’istituto.</w:t>
       </w:r>
       <w:r>
+        <w:rPr>
+          <w:color w:val="322D29"/>
+        </w:rPr>
         <w:br/>
       </w:r>
       <w:r>
-        <w:t xml:space="preserve">Le suddette giacenze consistono in </w:t>
-      </w:r>
-      <w:r>
-        <w:rPr>
-          <w:b/>
-          <w:bCs/>
-        </w:rPr>
-        <w:t xml:space="preserve">n copie </w:t>
+        <w:rPr>
+          <w:color w:val="322D29"/>
+        </w:rPr>
+        <w:t xml:space="preserve">Le suddette giacenze consistono in n copie </w:t>
+      </w:r>
+      <w:r>
+        <w:rPr>
+          <w:color w:val="322D29"/>
+        </w:rPr>
+        <w:t>per ogni titolo, di conseguenza, il sistema dovrà rendere visibile:</w:t>
+      </w:r>
+      <w:r>
+        <w:rPr>
+          <w:color w:val="322D29"/>
+        </w:rPr>
+        <w:br/>
+      </w:r>
+      <w:r>
+        <w:rPr>
+          <w:color w:val="322D29"/>
+        </w:rPr>
+        <w:sym w:font="Wingdings" w:char="F0E0"/>
+      </w:r>
+      <w:r>
+        <w:rPr>
+          <w:color w:val="322D29"/>
+        </w:rPr>
+        <w:t xml:space="preserve"> Numero di copie totali possedute per tutti i titoli in giacenza</w:t>
+      </w:r>
+      <w:r>
+        <w:rPr>
+          <w:color w:val="322D29"/>
+        </w:rPr>
+        <w:br/>
+      </w:r>
+      <w:r>
+        <w:rPr>
+          <w:color w:val="322D29"/>
+        </w:rPr>
+        <w:sym w:font="Wingdings" w:char="F0E0"/>
+      </w:r>
+      <w:r>
+        <w:rPr>
+          <w:color w:val="322D29"/>
+        </w:rPr>
+        <w:t>Numero di copie disponibili per il prestito di un titolo specifico</w:t>
       </w:r>
     </w:p>
     <w:p>
@@ -837,12 +910,1782 @@
         <w:spacing w:after="200"/>
         <w:rPr>
           <w:noProof/>
-        </w:rPr>
-      </w:pPr>
+          <w:color w:val="322D29"/>
+        </w:rPr>
+      </w:pPr>
+    </w:p>
+    <w:p>
+      <w:pPr>
+        <w:spacing w:after="200"/>
+        <w:rPr>
+          <w:b w:val="0"/>
+          <w:bCs/>
+          <w:noProof/>
+          <w:color w:val="322D29"/>
+        </w:rPr>
+      </w:pPr>
+      <w:r>
+        <w:rPr>
+          <w:rFonts w:asciiTheme="majorHAnsi" w:hAnsiTheme="majorHAnsi" w:cstheme="majorHAnsi"/>
+          <w:noProof/>
+          <w:color w:val="322D29"/>
+        </w:rPr>
+        <w:t>Gestione degli utenti:</w:t>
+      </w:r>
+      <w:r>
+        <w:rPr>
+          <w:noProof/>
+          <w:color w:val="322D29"/>
+        </w:rPr>
+        <w:br/>
+      </w:r>
+      <w:r>
+        <w:rPr>
+          <w:b w:val="0"/>
+          <w:bCs/>
+          <w:noProof/>
+          <w:color w:val="322D29"/>
+        </w:rPr>
+        <w:t>L’accesso e l’utilizzo della piattaforma è consetito solo ed esclusivamente via registrazione e autenticazione.</w:t>
+      </w:r>
+      <w:r>
+        <w:rPr>
+          <w:b w:val="0"/>
+          <w:bCs/>
+          <w:noProof/>
+          <w:color w:val="322D29"/>
+        </w:rPr>
+        <w:br/>
+        <w:t xml:space="preserve">Gli utenti </w:t>
+      </w:r>
+      <w:r>
+        <w:rPr>
+          <w:noProof/>
+          <w:color w:val="322D29"/>
+        </w:rPr>
+        <w:t>clienti</w:t>
+      </w:r>
+      <w:r>
+        <w:rPr>
+          <w:b w:val="0"/>
+          <w:bCs/>
+          <w:noProof/>
+          <w:color w:val="322D29"/>
+        </w:rPr>
+        <w:t xml:space="preserve"> della piattaforma, una volta registrati e autenticati, avranno la possibilità di:</w:t>
+      </w:r>
+    </w:p>
+    <w:p>
+      <w:pPr>
+        <w:spacing w:after="200"/>
+        <w:rPr>
+          <w:b w:val="0"/>
+          <w:bCs/>
+          <w:color w:val="322D29"/>
+        </w:rPr>
+      </w:pPr>
+      <w:r>
+        <w:rPr>
+          <w:color w:val="322D29"/>
+        </w:rPr>
+        <w:sym w:font="Wingdings" w:char="F0E0"/>
+      </w:r>
+      <w:r>
+        <w:rPr>
+          <w:color w:val="322D29"/>
+        </w:rPr>
+        <w:t xml:space="preserve"> </w:t>
+      </w:r>
+      <w:r>
+        <w:rPr>
+          <w:b w:val="0"/>
+          <w:bCs/>
+          <w:noProof/>
+          <w:color w:val="322D29"/>
+        </w:rPr>
+        <w:t>Visualizzare il catalogo di titoli disponibili (dal punto di vista logistico, tutti i titoli con almeno 1 copia disponibile</w:t>
+      </w:r>
+      <w:r>
+        <w:rPr>
+          <w:b w:val="0"/>
+          <w:bCs/>
+          <w:noProof/>
+          <w:color w:val="322D29"/>
+        </w:rPr>
+        <w:br/>
+      </w:r>
+      <w:r>
+        <w:rPr>
+          <w:color w:val="322D29"/>
+        </w:rPr>
+        <w:sym w:font="Wingdings" w:char="F0E0"/>
+      </w:r>
+      <w:r>
+        <w:rPr>
+          <w:color w:val="322D29"/>
+        </w:rPr>
+        <w:t xml:space="preserve"> </w:t>
+      </w:r>
+      <w:r>
+        <w:rPr>
+          <w:b w:val="0"/>
+          <w:bCs/>
+          <w:noProof/>
+          <w:color w:val="322D29"/>
+        </w:rPr>
+        <w:t>Effettuare il prestito di un volume di interess</w:t>
+      </w:r>
+      <w:r>
+        <w:rPr>
+          <w:b w:val="0"/>
+          <w:bCs/>
+          <w:noProof/>
+          <w:color w:val="322D29"/>
+        </w:rPr>
+        <w:t>e</w:t>
+      </w:r>
+      <w:r>
+        <w:rPr>
+          <w:b w:val="0"/>
+          <w:bCs/>
+          <w:noProof/>
+          <w:color w:val="322D29"/>
+        </w:rPr>
+        <w:t>, co</w:t>
+      </w:r>
+      <w:r>
+        <w:rPr>
+          <w:b w:val="0"/>
+          <w:bCs/>
+          <w:color w:val="322D29"/>
+        </w:rPr>
+        <w:t>n automatico decremento del numero di copie disponibili per il prestito.</w:t>
+      </w:r>
+    </w:p>
+    <w:p>
+      <w:pPr>
+        <w:spacing w:after="200"/>
+        <w:rPr>
+          <w:noProof/>
+          <w:color w:val="322D29"/>
+        </w:rPr>
+      </w:pPr>
+      <w:r>
+        <w:rPr>
+          <w:noProof/>
+          <w:color w:val="322D29"/>
+        </w:rPr>
+        <w:t>I clienti devono leggere e aderire ad un’eula prestabilita per quanto concerne i vincoli e norme dei prestiti</w:t>
+      </w:r>
+      <w:r>
+        <w:rPr>
+          <w:b w:val="0"/>
+          <w:bCs/>
+          <w:noProof/>
+          <w:color w:val="322D29"/>
+        </w:rPr>
+        <w:br/>
+      </w:r>
+      <w:r>
+        <w:rPr>
+          <w:noProof/>
+          <w:color w:val="322D29"/>
+        </w:rPr>
+        <w:t xml:space="preserve">VINCOLI </w:t>
+      </w:r>
+      <w:r>
+        <w:rPr>
+          <w:noProof/>
+          <w:color w:val="322D29"/>
+        </w:rPr>
+        <w:t>ANALIZZATI</w:t>
+      </w:r>
+      <w:r>
+        <w:rPr>
+          <w:noProof/>
+          <w:color w:val="322D29"/>
+        </w:rPr>
+        <w:t xml:space="preserve">: </w:t>
+      </w:r>
+      <w:r>
+        <w:rPr>
+          <w:noProof/>
+          <w:color w:val="322D29"/>
+        </w:rPr>
+        <w:tab/>
+      </w:r>
+      <w:r>
+        <w:rPr>
+          <w:noProof/>
+          <w:color w:val="322D29"/>
+        </w:rPr>
+        <w:br/>
+      </w:r>
+      <w:r>
+        <w:rPr>
+          <w:color w:val="322D29"/>
+        </w:rPr>
+        <w:sym w:font="Wingdings" w:char="F0E0"/>
+      </w:r>
+      <w:r>
+        <w:rPr>
+          <w:color w:val="322D29"/>
+        </w:rPr>
+        <w:t xml:space="preserve"> </w:t>
+      </w:r>
+      <w:r>
+        <w:rPr>
+          <w:noProof/>
+          <w:color w:val="322D29"/>
+        </w:rPr>
+        <w:t>I clienti possono effettuare un massimo di 3 prestiti in contemporanea</w:t>
+      </w:r>
+      <w:r>
+        <w:rPr>
+          <w:noProof/>
+          <w:color w:val="322D29"/>
+        </w:rPr>
+        <w:br/>
+      </w:r>
+      <w:r>
+        <w:rPr>
+          <w:color w:val="322D29"/>
+        </w:rPr>
+        <w:sym w:font="Wingdings" w:char="F0E0"/>
+      </w:r>
+      <w:r>
+        <w:rPr>
+          <w:color w:val="322D29"/>
+        </w:rPr>
+        <w:t xml:space="preserve"> </w:t>
+      </w:r>
+      <w:r>
+        <w:rPr>
+          <w:noProof/>
+          <w:color w:val="322D29"/>
+        </w:rPr>
+        <w:t>I clienti sono obbligati a restituire i volumi presi in prestito entro una data di scadenza fissata a 30gg dopo l’avvenuta del prestito considerato</w:t>
+      </w:r>
+      <w:r>
+        <w:rPr>
+          <w:noProof/>
+          <w:color w:val="322D29"/>
+        </w:rPr>
+        <w:t>.</w:t>
+      </w:r>
+    </w:p>
+    <w:p>
+      <w:pPr>
+        <w:spacing w:after="200"/>
+        <w:rPr>
+          <w:b w:val="0"/>
+          <w:bCs/>
+          <w:noProof/>
+          <w:color w:val="322D29"/>
+        </w:rPr>
+      </w:pPr>
+      <w:r>
+        <w:rPr>
+          <w:b w:val="0"/>
+          <w:bCs/>
+          <w:noProof/>
+          <w:color w:val="322D29"/>
+        </w:rPr>
+        <w:lastRenderedPageBreak/>
+        <w:t xml:space="preserve">Gli </w:t>
+      </w:r>
+      <w:r>
+        <w:rPr>
+          <w:noProof/>
+          <w:color w:val="322D29"/>
+        </w:rPr>
+        <w:t>amministratori</w:t>
+      </w:r>
+      <w:r>
+        <w:rPr>
+          <w:b w:val="0"/>
+          <w:bCs/>
+          <w:noProof/>
+          <w:color w:val="322D29"/>
+        </w:rPr>
+        <w:t>, avranno invece una visione globale della piattaforma, sono infatti comprese nelle loro facoltà:</w:t>
+      </w:r>
+      <w:r>
+        <w:rPr>
+          <w:b w:val="0"/>
+          <w:bCs/>
+          <w:noProof/>
+          <w:color w:val="322D29"/>
+        </w:rPr>
+        <w:br/>
+      </w:r>
+      <w:r>
+        <w:rPr>
+          <w:color w:val="322D29"/>
+        </w:rPr>
+        <w:sym w:font="Wingdings" w:char="F0E0"/>
+      </w:r>
+      <w:r>
+        <w:rPr>
+          <w:color w:val="322D29"/>
+        </w:rPr>
+        <w:t xml:space="preserve"> </w:t>
+      </w:r>
+      <w:r>
+        <w:rPr>
+          <w:b w:val="0"/>
+          <w:bCs/>
+          <w:noProof/>
+          <w:color w:val="322D29"/>
+        </w:rPr>
+        <w:t>La visualizzazione del numero di volumi generici dati in prestito, con annessi i dati dello studente cliente che ha fatto ne domanda di prestito</w:t>
+      </w:r>
+      <w:r>
+        <w:rPr>
+          <w:b w:val="0"/>
+          <w:bCs/>
+          <w:noProof/>
+          <w:color w:val="322D29"/>
+        </w:rPr>
+        <w:br/>
+      </w:r>
+      <w:r>
+        <w:rPr>
+          <w:color w:val="322D29"/>
+        </w:rPr>
+        <w:sym w:font="Wingdings" w:char="F0E0"/>
+      </w:r>
+      <w:r>
+        <w:rPr>
+          <w:color w:val="322D29"/>
+        </w:rPr>
+        <w:t xml:space="preserve"> </w:t>
+      </w:r>
+      <w:r>
+        <w:rPr>
+          <w:b w:val="0"/>
+          <w:bCs/>
+          <w:noProof/>
+          <w:color w:val="322D29"/>
+        </w:rPr>
+        <w:t>Registrazionde dell’avvenuta restituzione</w:t>
+      </w:r>
+      <w:r>
+        <w:rPr>
+          <w:b w:val="0"/>
+          <w:bCs/>
+          <w:noProof/>
+          <w:color w:val="322D29"/>
+        </w:rPr>
+        <w:t>, con automatico aggiornamento e ripristino dei volumi disponibili per il prestito</w:t>
+      </w:r>
+      <w:r>
+        <w:rPr>
+          <w:b w:val="0"/>
+          <w:bCs/>
+          <w:noProof/>
+          <w:color w:val="322D29"/>
+        </w:rPr>
+        <w:br/>
+      </w:r>
+      <w:r>
+        <w:rPr>
+          <w:color w:val="322D29"/>
+        </w:rPr>
+        <w:sym w:font="Wingdings" w:char="F0E0"/>
+      </w:r>
+      <w:r>
+        <w:rPr>
+          <w:color w:val="322D29"/>
+        </w:rPr>
+        <w:t xml:space="preserve"> </w:t>
+      </w:r>
+      <w:r>
+        <w:rPr>
+          <w:b w:val="0"/>
+          <w:bCs/>
+          <w:noProof/>
+          <w:color w:val="322D29"/>
+        </w:rPr>
+        <w:t>Modifica delle giacenze per titoli e numero di copie disponibili</w:t>
+      </w:r>
+    </w:p>
+    <w:p>
+      <w:pPr>
+        <w:spacing w:after="200"/>
+        <w:rPr>
+          <w:b w:val="0"/>
+          <w:bCs/>
+          <w:noProof/>
+          <w:color w:val="322D29"/>
+        </w:rPr>
+      </w:pPr>
+    </w:p>
+    <w:p>
+      <w:pPr>
+        <w:rPr>
+          <w:b w:val="0"/>
+          <w:bCs/>
+          <w:noProof/>
+          <w:color w:val="322D29"/>
+        </w:rPr>
+      </w:pPr>
+      <w:r>
+        <w:rPr>
+          <w:noProof/>
+          <w:color w:val="322D29"/>
+        </w:rPr>
+        <w:t>Tecnologie richieste</w:t>
+      </w:r>
+      <w:r>
+        <w:rPr>
+          <w:noProof/>
+          <w:color w:val="322D29"/>
+        </w:rPr>
+        <w:br/>
+      </w:r>
+      <w:r>
+        <w:rPr>
+          <w:b w:val="0"/>
+          <w:bCs/>
+          <w:noProof/>
+          <w:color w:val="322D29"/>
+        </w:rPr>
+        <w:t>Per lo sviluppo della piattaforma descritta e analizzata, vengono imposti i seguenti vincoli per quanto concerne l’uso di tecnologie, conoscenze e pratiche atte a sviluppare la piattaforma richiesta</w:t>
+      </w:r>
+      <w:r>
+        <w:rPr>
+          <w:b w:val="0"/>
+          <w:bCs/>
+          <w:noProof/>
+          <w:color w:val="322D29"/>
+        </w:rPr>
+        <w:t>:</w:t>
+      </w:r>
+      <w:r>
+        <w:rPr>
+          <w:b w:val="0"/>
+          <w:bCs/>
+          <w:noProof/>
+          <w:color w:val="322D29"/>
+        </w:rPr>
+        <w:br/>
+      </w:r>
+      <w:r>
+        <w:rPr>
+          <w:color w:val="322D29"/>
+        </w:rPr>
+        <w:sym w:font="Wingdings" w:char="F0E0"/>
+      </w:r>
+      <w:r>
+        <w:rPr>
+          <w:color w:val="322D29"/>
+        </w:rPr>
+        <w:t xml:space="preserve"> </w:t>
+      </w:r>
+      <w:r>
+        <w:rPr>
+          <w:b w:val="0"/>
+          <w:bCs/>
+          <w:color w:val="322D29"/>
+        </w:rPr>
+        <w:t xml:space="preserve">Linguaggio per lo sviluppo del server: </w:t>
+      </w:r>
+      <w:r>
+        <w:rPr>
+          <w:color w:val="322D29"/>
+        </w:rPr>
+        <w:t>PHP</w:t>
+      </w:r>
+      <w:r>
+        <w:rPr>
+          <w:color w:val="322D29"/>
+        </w:rPr>
+        <w:br/>
+      </w:r>
+      <w:r>
+        <w:rPr>
+          <w:color w:val="322D29"/>
+        </w:rPr>
+        <w:sym w:font="Wingdings" w:char="F0E0"/>
+      </w:r>
+      <w:r>
+        <w:rPr>
+          <w:color w:val="322D29"/>
+        </w:rPr>
+        <w:t xml:space="preserve"> </w:t>
+      </w:r>
+      <w:r>
+        <w:rPr>
+          <w:b w:val="0"/>
+          <w:bCs/>
+          <w:color w:val="322D29"/>
+        </w:rPr>
+        <w:t xml:space="preserve">Database: </w:t>
+      </w:r>
+      <w:r>
+        <w:rPr>
+          <w:color w:val="322D29"/>
+        </w:rPr>
+        <w:t xml:space="preserve">MySQL </w:t>
+      </w:r>
+      <w:r>
+        <w:rPr>
+          <w:b w:val="0"/>
+          <w:bCs/>
+          <w:color w:val="322D29"/>
+        </w:rPr>
+        <w:t xml:space="preserve">o </w:t>
+      </w:r>
+      <w:r>
+        <w:rPr>
+          <w:color w:val="322D29"/>
+        </w:rPr>
+        <w:t>MariaDB</w:t>
+      </w:r>
+      <w:r>
+        <w:rPr>
+          <w:color w:val="322D29"/>
+        </w:rPr>
+        <w:t xml:space="preserve"> </w:t>
+      </w:r>
+      <w:r>
+        <w:rPr>
+          <w:b w:val="0"/>
+          <w:bCs/>
+          <w:color w:val="322D29"/>
+        </w:rPr>
+        <w:t xml:space="preserve">– Coinvolgendo la protezione da SQL Injection e gestione sicura delle password </w:t>
+      </w:r>
+      <w:r>
+        <w:rPr>
+          <w:color w:val="322D29"/>
+        </w:rPr>
+        <w:br/>
+      </w:r>
+      <w:r>
+        <w:rPr>
+          <w:color w:val="322D29"/>
+        </w:rPr>
+        <w:sym w:font="Wingdings" w:char="F0E0"/>
+      </w:r>
+      <w:r>
+        <w:rPr>
+          <w:color w:val="322D29"/>
+        </w:rPr>
+        <w:t xml:space="preserve"> </w:t>
+      </w:r>
+      <w:r>
+        <w:rPr>
+          <w:b w:val="0"/>
+          <w:bCs/>
+          <w:color w:val="322D29"/>
+        </w:rPr>
+        <w:t>Linguaggi</w:t>
+      </w:r>
+      <w:r>
+        <w:rPr>
+          <w:b w:val="0"/>
+          <w:bCs/>
+          <w:color w:val="322D29"/>
+        </w:rPr>
+        <w:t xml:space="preserve"> di sviluppo frontend: </w:t>
+      </w:r>
+      <w:r>
+        <w:rPr>
+          <w:color w:val="322D29"/>
+        </w:rPr>
+        <w:t xml:space="preserve">HTML </w:t>
+      </w:r>
+      <w:r>
+        <w:rPr>
+          <w:b w:val="0"/>
+          <w:bCs/>
+          <w:color w:val="322D29"/>
+        </w:rPr>
+        <w:t xml:space="preserve">e </w:t>
+      </w:r>
+      <w:r>
+        <w:rPr>
+          <w:color w:val="322D29"/>
+        </w:rPr>
+        <w:t xml:space="preserve">CSS </w:t>
+      </w:r>
+      <w:r>
+        <w:rPr>
+          <w:b w:val="0"/>
+          <w:bCs/>
+          <w:color w:val="322D29"/>
+        </w:rPr>
+        <w:t>+ frameworks CSS – non obbligatorio</w:t>
+      </w:r>
+      <w:r>
+        <w:rPr>
+          <w:b w:val="0"/>
+          <w:bCs/>
+          <w:color w:val="322D29"/>
+        </w:rPr>
+        <w:br/>
+      </w:r>
+    </w:p>
+    <w:p>
+      <w:pPr>
+        <w:rPr>
+          <w:b w:val="0"/>
+          <w:bCs/>
+          <w:noProof/>
+          <w:color w:val="322D29"/>
+        </w:rPr>
+      </w:pPr>
+    </w:p>
+    <w:p>
+      <w:pPr>
+        <w:rPr>
+          <w:b w:val="0"/>
+          <w:bCs/>
+          <w:noProof/>
+          <w:color w:val="322D29"/>
+        </w:rPr>
+      </w:pPr>
+      <w:r>
+        <w:rPr>
+          <w:noProof/>
+          <w:color w:val="322D29"/>
+        </w:rPr>
+        <w:t>Ulteriori Specifiche:</w:t>
+      </w:r>
+      <w:r>
+        <w:rPr>
+          <w:b w:val="0"/>
+          <w:bCs/>
+          <w:noProof/>
+          <w:color w:val="322D29"/>
+        </w:rPr>
+        <w:br/>
+      </w:r>
+      <w:r>
+        <w:rPr>
+          <w:b w:val="0"/>
+          <w:bCs/>
+          <w:noProof/>
+          <w:color w:val="322D29"/>
+        </w:rPr>
+        <w:t>1)</w:t>
+      </w:r>
+      <w:r>
+        <w:rPr>
+          <w:b w:val="0"/>
+          <w:bCs/>
+          <w:noProof/>
+          <w:color w:val="322D29"/>
+        </w:rPr>
+        <w:br/>
+      </w:r>
+      <w:r>
+        <w:rPr>
+          <w:b w:val="0"/>
+          <w:bCs/>
+          <w:noProof/>
+          <w:color w:val="322D29"/>
+        </w:rPr>
+        <w:t xml:space="preserve">Al fine di assicurare, come richiesto un’autenticazione robusta, si adotta una procedura basata su email e password, integrata da un codice di </w:t>
+      </w:r>
+      <w:r>
+        <w:rPr>
+          <w:b w:val="0"/>
+          <w:bCs/>
+          <w:noProof/>
+          <w:color w:val="322D29"/>
+        </w:rPr>
+        <w:t>autenticazione</w:t>
+      </w:r>
+      <w:r>
+        <w:rPr>
+          <w:b w:val="0"/>
+          <w:bCs/>
+          <w:noProof/>
+          <w:color w:val="322D29"/>
+        </w:rPr>
+        <w:t xml:space="preserve"> UNIVOCO, assegnato all’utente durante la prima registrazione e archiviato nel database previa applicazione di algoritmo crittografico di hashing.</w:t>
+      </w:r>
+      <w:r>
+        <w:rPr>
+          <w:b w:val="0"/>
+          <w:bCs/>
+          <w:noProof/>
+          <w:color w:val="322D29"/>
+        </w:rPr>
+        <w:br/>
+        <w:t>Durante la fase di login sarà richiesta la digitazione del codice e verrà effettuata una verifica tra il valore fornito dall’utente e quello conservato nel database.</w:t>
+      </w:r>
+      <w:r>
+        <w:rPr>
+          <w:b w:val="0"/>
+          <w:bCs/>
+          <w:noProof/>
+          <w:color w:val="322D29"/>
+        </w:rPr>
+        <w:br/>
+        <w:t>Per la produzione del codice sarà impiegato il seguente algoritmo, descritto nei passaggi:</w:t>
+      </w:r>
+    </w:p>
+    <w:p>
+      <w:pPr>
+        <w:numPr>
+          <w:ilvl w:val="0"/>
+          <w:numId w:val="8"/>
+        </w:numPr>
+        <w:rPr>
+          <w:b w:val="0"/>
+          <w:bCs/>
+          <w:noProof/>
+          <w:color w:val="322D29"/>
+        </w:rPr>
+      </w:pPr>
+      <w:r>
+        <w:rPr>
+          <w:b w:val="0"/>
+          <w:bCs/>
+          <w:noProof/>
+          <w:color w:val="322D29"/>
+        </w:rPr>
+        <w:t xml:space="preserve">Saranno generati 3 valori pseudocasuali (compresi tra 0 e 1) tramite </w:t>
+      </w:r>
+      <w:r>
+        <w:rPr>
+          <w:b w:val="0"/>
+          <w:bCs/>
+          <w:noProof/>
+          <w:color w:val="322D29"/>
+        </w:rPr>
+        <w:t>il metodo</w:t>
+      </w:r>
+      <w:r>
+        <w:rPr>
+          <w:b w:val="0"/>
+          <w:bCs/>
+          <w:noProof/>
+          <w:color w:val="322D29"/>
+        </w:rPr>
+        <w:t xml:space="preserve"> </w:t>
+      </w:r>
+      <w:r>
+        <w:rPr>
+          <w:noProof/>
+          <w:color w:val="322D29"/>
+        </w:rPr>
+        <w:t>rand()</w:t>
+      </w:r>
+      <w:r>
+        <w:rPr>
+          <w:b w:val="0"/>
+          <w:bCs/>
+          <w:noProof/>
+          <w:color w:val="322D29"/>
+        </w:rPr>
+        <w:t xml:space="preserve"> d</w:t>
+      </w:r>
+      <w:r>
+        <w:rPr>
+          <w:b w:val="0"/>
+          <w:bCs/>
+          <w:noProof/>
+          <w:color w:val="322D29"/>
+        </w:rPr>
+        <w:t xml:space="preserve">i </w:t>
+      </w:r>
+      <w:r>
+        <w:rPr>
+          <w:b w:val="0"/>
+          <w:bCs/>
+          <w:noProof/>
+          <w:color w:val="322D29"/>
+        </w:rPr>
+        <w:t>PHP.</w:t>
+      </w:r>
+    </w:p>
+    <w:p>
+      <w:pPr>
+        <w:numPr>
+          <w:ilvl w:val="0"/>
+          <w:numId w:val="8"/>
+        </w:numPr>
+        <w:rPr>
+          <w:b w:val="0"/>
+          <w:bCs/>
+          <w:noProof/>
+          <w:color w:val="322D29"/>
+        </w:rPr>
+      </w:pPr>
+      <w:r>
+        <w:rPr>
+          <w:b w:val="0"/>
+          <w:bCs/>
+          <w:noProof/>
+          <w:color w:val="322D29"/>
+        </w:rPr>
+        <w:t xml:space="preserve">Il primo valore sarà </w:t>
+      </w:r>
+      <w:r>
+        <w:rPr>
+          <w:b w:val="0"/>
+          <w:bCs/>
+          <w:noProof/>
+          <w:color w:val="322D29"/>
+        </w:rPr>
+        <w:t>sommato</w:t>
+      </w:r>
+      <w:r>
+        <w:rPr>
+          <w:b w:val="0"/>
+          <w:bCs/>
+          <w:noProof/>
+          <w:color w:val="322D29"/>
+        </w:rPr>
+        <w:t xml:space="preserve"> al secondo e il secondo al terzo</w:t>
+      </w:r>
+    </w:p>
+    <w:p>
+      <w:pPr>
+        <w:numPr>
+          <w:ilvl w:val="0"/>
+          <w:numId w:val="8"/>
+        </w:numPr>
+        <w:rPr>
+          <w:b w:val="0"/>
+          <w:bCs/>
+          <w:noProof/>
+          <w:color w:val="322D29"/>
+        </w:rPr>
+      </w:pPr>
+      <w:r>
+        <w:rPr>
+          <w:b w:val="0"/>
+          <w:bCs/>
+          <w:noProof/>
+          <w:color w:val="322D29"/>
+        </w:rPr>
+        <w:t>Il risultato sarà moltiplicato per 100.000</w:t>
+      </w:r>
+    </w:p>
+    <w:p>
+      <w:pPr>
+        <w:numPr>
+          <w:ilvl w:val="0"/>
+          <w:numId w:val="8"/>
+        </w:numPr>
+        <w:rPr>
+          <w:b w:val="0"/>
+          <w:bCs/>
+          <w:noProof/>
+          <w:color w:val="322D29"/>
+        </w:rPr>
+      </w:pPr>
+      <w:r>
+        <w:rPr>
+          <w:b w:val="0"/>
+          <w:bCs/>
+          <w:noProof/>
+          <w:color w:val="322D29"/>
+        </w:rPr>
+        <w:t>Si otterrà così il codice di accesso, comunicato una sola ed esclusiva volta all’utente</w:t>
+      </w:r>
+    </w:p>
+    <w:p>
+      <w:pPr>
+        <w:rPr>
+          <w:b w:val="0"/>
+          <w:bCs/>
+          <w:noProof/>
+          <w:color w:val="322D29"/>
+        </w:rPr>
+      </w:pPr>
+    </w:p>
+    <w:p>
+      <w:pPr>
+        <w:rPr>
+          <w:b w:val="0"/>
+          <w:bCs/>
+          <w:noProof/>
+          <w:color w:val="322D29"/>
+        </w:rPr>
+      </w:pPr>
+      <w:r>
+        <w:rPr>
+          <w:b w:val="0"/>
+          <w:bCs/>
+          <w:noProof/>
+          <w:color w:val="322D29"/>
+        </w:rPr>
+        <w:lastRenderedPageBreak/>
+        <w:t>2)</w:t>
+      </w:r>
+      <w:r>
+        <w:rPr>
+          <w:b w:val="0"/>
+          <w:bCs/>
+          <w:noProof/>
+          <w:color w:val="322D29"/>
+        </w:rPr>
+        <w:br/>
+        <w:t>Al fine di garantire l’erogazione di prestiti di libri all’utenza che ne ha i diritti, ad esempio a esclusivi clienti con età uguale o superiore a 18anni, al momento della registrazione, all’utente verrà richiesto l’inserimento del codice fiscale per calcolare con sicurezza e precisione la sua età e, di conseguenza, consentire l’erogazione di prestiti di libri con età target uguale o inferiore a quella dell’utente.</w:t>
+      </w:r>
+    </w:p>
+    <w:p>
+      <w:pPr>
+        <w:rPr>
+          <w:b w:val="0"/>
+          <w:bCs/>
+          <w:noProof/>
+          <w:color w:val="322D29"/>
+        </w:rPr>
+      </w:pPr>
+    </w:p>
+    <w:p>
+      <w:pPr>
+        <w:rPr>
+          <w:b w:val="0"/>
+          <w:bCs/>
+          <w:noProof/>
+          <w:color w:val="322D29"/>
+        </w:rPr>
+      </w:pPr>
+      <w:r>
+        <w:rPr>
+          <w:b w:val="0"/>
+          <w:bCs/>
+          <w:noProof/>
+          <w:color w:val="322D29"/>
+        </w:rPr>
+        <w:t>3)</w:t>
+      </w:r>
+      <w:r>
+        <w:rPr>
+          <w:b w:val="0"/>
+          <w:bCs/>
+          <w:noProof/>
+          <w:color w:val="322D29"/>
+        </w:rPr>
+        <w:br/>
+        <w:t>Sarà dovere del bibliotecario in carica, durante la registrazione e aggiornamento dei titoli disponibili al prestito, inserire non solo le generalità del libro (come nome, autore, genere ecc…), ma anche l’età target del libro, a fine di garantire le funzionalità descritte nel punto precedente.</w:t>
+      </w:r>
+    </w:p>
+    <w:p>
+      <w:pPr>
+        <w:rPr>
+          <w:b w:val="0"/>
+          <w:bCs/>
+          <w:noProof/>
+          <w:color w:val="322D29"/>
+        </w:rPr>
+      </w:pPr>
+    </w:p>
+    <w:p>
+      <w:pPr>
+        <w:rPr>
+          <w:b w:val="0"/>
+          <w:bCs/>
+          <w:noProof/>
+          <w:color w:val="322D29"/>
+        </w:rPr>
+      </w:pPr>
+    </w:p>
+    <w:p>
+      <w:pPr>
+        <w:rPr>
+          <w:b w:val="0"/>
+          <w:bCs/>
+          <w:noProof/>
+          <w:color w:val="322D29"/>
+        </w:rPr>
+      </w:pPr>
+    </w:p>
+    <w:p>
+      <w:pPr>
+        <w:rPr>
+          <w:b w:val="0"/>
+          <w:bCs/>
+          <w:noProof/>
+          <w:color w:val="322D29"/>
+        </w:rPr>
+      </w:pPr>
+    </w:p>
+    <w:p>
+      <w:pPr>
+        <w:rPr>
+          <w:b w:val="0"/>
+          <w:bCs/>
+          <w:noProof/>
+          <w:color w:val="322D29"/>
+        </w:rPr>
+      </w:pPr>
+    </w:p>
+    <w:p>
+      <w:pPr>
+        <w:rPr>
+          <w:b w:val="0"/>
+          <w:bCs/>
+          <w:noProof/>
+          <w:color w:val="322D29"/>
+        </w:rPr>
+      </w:pPr>
+    </w:p>
+    <w:p>
+      <w:pPr>
+        <w:rPr>
+          <w:b w:val="0"/>
+          <w:bCs/>
+          <w:noProof/>
+          <w:color w:val="322D29"/>
+        </w:rPr>
+      </w:pPr>
+    </w:p>
+    <w:p>
+      <w:pPr>
+        <w:rPr>
+          <w:b w:val="0"/>
+          <w:bCs/>
+          <w:noProof/>
+          <w:color w:val="322D29"/>
+        </w:rPr>
+      </w:pPr>
+    </w:p>
+    <w:p>
+      <w:pPr>
+        <w:rPr>
+          <w:b w:val="0"/>
+          <w:bCs/>
+          <w:noProof/>
+          <w:color w:val="322D29"/>
+        </w:rPr>
+      </w:pPr>
+    </w:p>
+    <w:p>
+      <w:pPr>
+        <w:rPr>
+          <w:b w:val="0"/>
+          <w:bCs/>
+          <w:noProof/>
+          <w:color w:val="322D29"/>
+        </w:rPr>
+      </w:pPr>
+    </w:p>
+    <w:p>
+      <w:pPr>
+        <w:rPr>
+          <w:b w:val="0"/>
+          <w:bCs/>
+          <w:noProof/>
+          <w:color w:val="322D29"/>
+        </w:rPr>
+      </w:pPr>
+    </w:p>
+    <w:p>
+      <w:pPr>
+        <w:rPr>
+          <w:b w:val="0"/>
+          <w:bCs/>
+          <w:noProof/>
+          <w:color w:val="322D29"/>
+        </w:rPr>
+      </w:pPr>
+    </w:p>
+    <w:p>
+      <w:pPr>
+        <w:rPr>
+          <w:b w:val="0"/>
+          <w:bCs/>
+          <w:noProof/>
+          <w:color w:val="322D29"/>
+        </w:rPr>
+      </w:pPr>
+    </w:p>
+    <w:p>
+      <w:pPr>
+        <w:rPr>
+          <w:b w:val="0"/>
+          <w:bCs/>
+          <w:noProof/>
+          <w:color w:val="322D29"/>
+        </w:rPr>
+      </w:pPr>
+    </w:p>
+    <w:p>
+      <w:pPr>
+        <w:rPr>
+          <w:b w:val="0"/>
+          <w:bCs/>
+          <w:noProof/>
+          <w:color w:val="322D29"/>
+        </w:rPr>
+      </w:pPr>
+    </w:p>
+    <w:p>
+      <w:pPr>
+        <w:rPr>
+          <w:b w:val="0"/>
+          <w:bCs/>
+          <w:noProof/>
+          <w:color w:val="322D29"/>
+        </w:rPr>
+      </w:pPr>
+    </w:p>
+    <w:p>
+      <w:pPr>
+        <w:rPr>
+          <w:b w:val="0"/>
+          <w:bCs/>
+          <w:noProof/>
+          <w:color w:val="322D29"/>
+        </w:rPr>
+      </w:pPr>
+    </w:p>
+    <w:p>
+      <w:pPr>
+        <w:rPr>
+          <w:b w:val="0"/>
+          <w:bCs/>
+          <w:noProof/>
+          <w:color w:val="322D29"/>
+        </w:rPr>
+      </w:pPr>
+    </w:p>
+    <w:p>
+      <w:pPr>
+        <w:rPr>
+          <w:b w:val="0"/>
+          <w:bCs/>
+          <w:noProof/>
+          <w:color w:val="322D29"/>
+        </w:rPr>
+      </w:pPr>
+    </w:p>
+    <w:p>
+      <w:pPr>
+        <w:rPr>
+          <w:b w:val="0"/>
+          <w:bCs/>
+          <w:noProof/>
+          <w:color w:val="322D29"/>
+        </w:rPr>
+      </w:pPr>
+    </w:p>
+    <w:p>
+      <w:pPr>
+        <w:rPr>
+          <w:b w:val="0"/>
+          <w:bCs/>
+          <w:noProof/>
+          <w:color w:val="322D29"/>
+        </w:rPr>
+      </w:pPr>
+      <w:r>
+        <w:rPr>
+          <w:b w:val="0"/>
+          <w:bCs/>
+          <w:noProof/>
+          <w:color w:val="322D29"/>
+        </w:rPr>
+        <w:br/>
+      </w:r>
+      <w:r>
+        <w:rPr>
+          <w:b w:val="0"/>
+          <w:bCs/>
+          <w:noProof/>
+          <w:color w:val="322D29"/>
+        </w:rPr>
+        <w:br/>
+      </w:r>
+    </w:p>
+    <w:p>
+      <w:pPr>
+        <w:rPr>
+          <w:b w:val="0"/>
+          <w:bCs/>
+          <w:noProof/>
+          <w:color w:val="322D29"/>
+        </w:rPr>
+      </w:pPr>
+      <w:r>
+        <w:rPr>
+          <w:b w:val="0"/>
+          <w:bCs/>
+          <w:noProof/>
+          <w:color w:val="322D29"/>
+        </w:rPr>
+        <w:lastRenderedPageBreak/>
+        <w:t>Per fornire e garantire una identità grafica di giusto calibro, si è valutato lo studio e progettazione di un logo e di una palette di colori</w:t>
+      </w:r>
+      <w:r>
+        <w:rPr>
+          <w:b w:val="0"/>
+          <w:bCs/>
+          <w:noProof/>
+          <w:color w:val="322D29"/>
+        </w:rPr>
+        <w:t>, che si è deciso utilizzare per tutta la documentazione ufficiale e sviluppo stesso del progetto:</w:t>
+      </w:r>
+      <w:r>
+        <w:rPr>
+          <w:b w:val="0"/>
+          <w:bCs/>
+          <w:noProof/>
+          <w:color w:val="322D29"/>
+        </w:rPr>
+        <w:t xml:space="preserve"> </w:t>
+      </w:r>
+      <w:r>
+        <w:rPr>
+          <w:b w:val="0"/>
+          <w:bCs/>
+          <w:noProof/>
+          <w:color w:val="322D29"/>
+        </w:rPr>
+        <w:drawing>
+          <wp:inline distT="0" distB="0" distL="0" distR="0" wp14:anchorId="03BE5FE2" wp14:editId="0DBD99D7">
+            <wp:extent cx="2583180" cy="2583180"/>
+            <wp:effectExtent l="0" t="0" r="3810" b="3810"/>
+            <wp:docPr id="518781237" name="Immagine 5"/>
+            <wp:cNvGraphicFramePr>
+              <a:graphicFrameLocks xmlns:a="http://schemas.openxmlformats.org/drawingml/2006/main" noChangeAspect="1"/>
+            </wp:cNvGraphicFramePr>
+            <a:graphic xmlns:a="http://schemas.openxmlformats.org/drawingml/2006/main">
+              <a:graphicData uri="http://schemas.openxmlformats.org/drawingml/2006/picture">
+                <pic:pic xmlns:pic="http://schemas.openxmlformats.org/drawingml/2006/picture">
+                  <pic:nvPicPr>
+                    <pic:cNvPr id="0" name="Picture 5"/>
+                    <pic:cNvPicPr>
+                      <a:picLocks noChangeAspect="1" noChangeArrowheads="1"/>
+                    </pic:cNvPicPr>
+                  </pic:nvPicPr>
+                  <pic:blipFill>
+                    <a:blip r:embed="rId8" cstate="print">
+                      <a:extLst>
+                        <a:ext uri="{28A0092B-C50C-407E-A947-70E740481C1C}">
+                          <a14:useLocalDpi xmlns:a14="http://schemas.microsoft.com/office/drawing/2010/main" val="0"/>
+                        </a:ext>
+                      </a:extLst>
+                    </a:blip>
+                    <a:srcRect/>
+                    <a:stretch>
+                      <a:fillRect/>
+                    </a:stretch>
+                  </pic:blipFill>
+                  <pic:spPr bwMode="auto">
+                    <a:xfrm>
+                      <a:off x="0" y="0"/>
+                      <a:ext cx="2583180" cy="2583180"/>
+                    </a:xfrm>
+                    <a:prstGeom prst="rect">
+                      <a:avLst/>
+                    </a:prstGeom>
+                    <a:noFill/>
+                    <a:ln>
+                      <a:noFill/>
+                    </a:ln>
+                  </pic:spPr>
+                </pic:pic>
+              </a:graphicData>
+            </a:graphic>
+          </wp:inline>
+        </w:drawing>
+      </w:r>
+    </w:p>
+    <w:p>
+      <w:pPr>
+        <w:rPr>
+          <w:b w:val="0"/>
+          <w:bCs/>
+          <w:noProof/>
+          <w:color w:val="322D29"/>
+        </w:rPr>
+      </w:pPr>
+      <w:r>
+        <w:rPr>
+          <w:b w:val="0"/>
+          <w:bCs/>
+          <w:noProof/>
+          <w:color w:val="322D29"/>
+        </w:rPr>
+        <w:drawing>
+          <wp:inline distT="0" distB="0" distL="0" distR="0" wp14:anchorId="66B4288F" wp14:editId="3DC37B56">
+            <wp:extent cx="2590800" cy="2590800"/>
+            <wp:effectExtent l="0" t="0" r="0" b="0"/>
+            <wp:docPr id="1183854194" name="Immagine 2"/>
+            <wp:cNvGraphicFramePr>
+              <a:graphicFrameLocks xmlns:a="http://schemas.openxmlformats.org/drawingml/2006/main" noChangeAspect="1"/>
+            </wp:cNvGraphicFramePr>
+            <a:graphic xmlns:a="http://schemas.openxmlformats.org/drawingml/2006/main">
+              <a:graphicData uri="http://schemas.openxmlformats.org/drawingml/2006/picture">
+                <pic:pic xmlns:pic="http://schemas.openxmlformats.org/drawingml/2006/picture">
+                  <pic:nvPicPr>
+                    <pic:cNvPr id="0" name="Picture 2"/>
+                    <pic:cNvPicPr>
+                      <a:picLocks noChangeAspect="1" noChangeArrowheads="1"/>
+                    </pic:cNvPicPr>
+                  </pic:nvPicPr>
+                  <pic:blipFill>
+                    <a:blip r:embed="rId9" cstate="print">
+                      <a:extLst>
+                        <a:ext uri="{28A0092B-C50C-407E-A947-70E740481C1C}">
+                          <a14:useLocalDpi xmlns:a14="http://schemas.microsoft.com/office/drawing/2010/main" val="0"/>
+                        </a:ext>
+                      </a:extLst>
+                    </a:blip>
+                    <a:srcRect/>
+                    <a:stretch>
+                      <a:fillRect/>
+                    </a:stretch>
+                  </pic:blipFill>
+                  <pic:spPr bwMode="auto">
+                    <a:xfrm>
+                      <a:off x="0" y="0"/>
+                      <a:ext cx="2590800" cy="2590800"/>
+                    </a:xfrm>
+                    <a:prstGeom prst="rect">
+                      <a:avLst/>
+                    </a:prstGeom>
+                    <a:noFill/>
+                    <a:ln>
+                      <a:noFill/>
+                    </a:ln>
+                  </pic:spPr>
+                </pic:pic>
+              </a:graphicData>
+            </a:graphic>
+          </wp:inline>
+        </w:drawing>
+      </w:r>
+    </w:p>
+    <w:p>
+      <w:pPr>
+        <w:rPr>
+          <w:b w:val="0"/>
+          <w:bCs/>
+          <w:noProof/>
+          <w:color w:val="322D29"/>
+        </w:rPr>
+      </w:pPr>
+      <w:r>
+        <w:rPr>
+          <w:b w:val="0"/>
+          <w:bCs/>
+          <w:noProof/>
+          <w:color w:val="322D29"/>
+        </w:rPr>
+        <w:drawing>
+          <wp:inline distT="0" distB="0" distL="0" distR="0" wp14:anchorId="76DAB673" wp14:editId="5B2C8E84">
+            <wp:extent cx="2590800" cy="2590800"/>
+            <wp:effectExtent l="0" t="0" r="0" b="0"/>
+            <wp:docPr id="78094595" name="Immagine 1"/>
+            <wp:cNvGraphicFramePr>
+              <a:graphicFrameLocks xmlns:a="http://schemas.openxmlformats.org/drawingml/2006/main" noChangeAspect="1"/>
+            </wp:cNvGraphicFramePr>
+            <a:graphic xmlns:a="http://schemas.openxmlformats.org/drawingml/2006/main">
+              <a:graphicData uri="http://schemas.openxmlformats.org/drawingml/2006/picture">
+                <pic:pic xmlns:pic="http://schemas.openxmlformats.org/drawingml/2006/picture">
+                  <pic:nvPicPr>
+                    <pic:cNvPr id="0" name="Picture 1"/>
+                    <pic:cNvPicPr>
+                      <a:picLocks noChangeAspect="1" noChangeArrowheads="1"/>
+                    </pic:cNvPicPr>
+                  </pic:nvPicPr>
+                  <pic:blipFill>
+                    <a:blip r:embed="rId10" cstate="print">
+                      <a:extLst>
+                        <a:ext uri="{28A0092B-C50C-407E-A947-70E740481C1C}">
+                          <a14:useLocalDpi xmlns:a14="http://schemas.microsoft.com/office/drawing/2010/main" val="0"/>
+                        </a:ext>
+                      </a:extLst>
+                    </a:blip>
+                    <a:srcRect/>
+                    <a:stretch>
+                      <a:fillRect/>
+                    </a:stretch>
+                  </pic:blipFill>
+                  <pic:spPr bwMode="auto">
+                    <a:xfrm>
+                      <a:off x="0" y="0"/>
+                      <a:ext cx="2590800" cy="2590800"/>
+                    </a:xfrm>
+                    <a:prstGeom prst="rect">
+                      <a:avLst/>
+                    </a:prstGeom>
+                    <a:noFill/>
+                    <a:ln>
+                      <a:noFill/>
+                    </a:ln>
+                  </pic:spPr>
+                </pic:pic>
+              </a:graphicData>
+            </a:graphic>
+          </wp:inline>
+        </w:drawing>
+      </w:r>
+    </w:p>
+    <w:p>
+      <w:pPr>
+        <w:rPr>
+          <w:b w:val="0"/>
+          <w:bCs/>
+          <w:noProof/>
+          <w:color w:val="322D29"/>
+        </w:rPr>
+      </w:pPr>
+      <w:r>
+        <w:rPr>
+          <w:b w:val="0"/>
+          <w:bCs/>
+          <w:noProof/>
+          <w:color w:val="322D29"/>
+        </w:rPr>
+        <w:lastRenderedPageBreak/>
+        <w:drawing>
+          <wp:inline distT="0" distB="0" distL="0" distR="0" wp14:anchorId="0E37F60A" wp14:editId="3D758B0C">
+            <wp:extent cx="2133600" cy="2133600"/>
+            <wp:effectExtent l="0" t="0" r="0" b="0"/>
+            <wp:docPr id="1894818203" name="Immagine 3"/>
+            <wp:cNvGraphicFramePr>
+              <a:graphicFrameLocks xmlns:a="http://schemas.openxmlformats.org/drawingml/2006/main" noChangeAspect="1"/>
+            </wp:cNvGraphicFramePr>
+            <a:graphic xmlns:a="http://schemas.openxmlformats.org/drawingml/2006/main">
+              <a:graphicData uri="http://schemas.openxmlformats.org/drawingml/2006/picture">
+                <pic:pic xmlns:pic="http://schemas.openxmlformats.org/drawingml/2006/picture">
+                  <pic:nvPicPr>
+                    <pic:cNvPr id="0" name="Picture 3"/>
+                    <pic:cNvPicPr>
+                      <a:picLocks noChangeAspect="1" noChangeArrowheads="1"/>
+                    </pic:cNvPicPr>
+                  </pic:nvPicPr>
+                  <pic:blipFill>
+                    <a:blip r:embed="rId11" cstate="print">
+                      <a:extLst>
+                        <a:ext uri="{28A0092B-C50C-407E-A947-70E740481C1C}">
+                          <a14:useLocalDpi xmlns:a14="http://schemas.microsoft.com/office/drawing/2010/main" val="0"/>
+                        </a:ext>
+                      </a:extLst>
+                    </a:blip>
+                    <a:srcRect/>
+                    <a:stretch>
+                      <a:fillRect/>
+                    </a:stretch>
+                  </pic:blipFill>
+                  <pic:spPr bwMode="auto">
+                    <a:xfrm>
+                      <a:off x="0" y="0"/>
+                      <a:ext cx="2141645" cy="2141645"/>
+                    </a:xfrm>
+                    <a:prstGeom prst="rect">
+                      <a:avLst/>
+                    </a:prstGeom>
+                    <a:noFill/>
+                    <a:ln>
+                      <a:noFill/>
+                    </a:ln>
+                  </pic:spPr>
+                </pic:pic>
+              </a:graphicData>
+            </a:graphic>
+          </wp:inline>
+        </w:drawing>
+      </w:r>
+    </w:p>
+    <w:p>
+      <w:pPr>
+        <w:rPr>
+          <w:b w:val="0"/>
+          <w:bCs/>
+          <w:noProof/>
+          <w:color w:val="322D29"/>
+        </w:rPr>
+      </w:pPr>
+      <w:r>
+        <w:rPr>
+          <w:b w:val="0"/>
+          <w:bCs/>
+          <w:noProof/>
+          <w:color w:val="322D29"/>
+        </w:rPr>
+        <w:drawing>
+          <wp:inline distT="0" distB="0" distL="0" distR="0" wp14:anchorId="69C15F9F" wp14:editId="0BF19F37">
+            <wp:extent cx="2133600" cy="2133600"/>
+            <wp:effectExtent l="0" t="0" r="0" b="0"/>
+            <wp:docPr id="79542687" name="Immagine 4"/>
+            <wp:cNvGraphicFramePr>
+              <a:graphicFrameLocks xmlns:a="http://schemas.openxmlformats.org/drawingml/2006/main" noChangeAspect="1"/>
+            </wp:cNvGraphicFramePr>
+            <a:graphic xmlns:a="http://schemas.openxmlformats.org/drawingml/2006/main">
+              <a:graphicData uri="http://schemas.openxmlformats.org/drawingml/2006/picture">
+                <pic:pic xmlns:pic="http://schemas.openxmlformats.org/drawingml/2006/picture">
+                  <pic:nvPicPr>
+                    <pic:cNvPr id="0" name="Picture 4"/>
+                    <pic:cNvPicPr>
+                      <a:picLocks noChangeAspect="1" noChangeArrowheads="1"/>
+                    </pic:cNvPicPr>
+                  </pic:nvPicPr>
+                  <pic:blipFill>
+                    <a:blip r:embed="rId12" cstate="print">
+                      <a:extLst>
+                        <a:ext uri="{28A0092B-C50C-407E-A947-70E740481C1C}">
+                          <a14:useLocalDpi xmlns:a14="http://schemas.microsoft.com/office/drawing/2010/main" val="0"/>
+                        </a:ext>
+                      </a:extLst>
+                    </a:blip>
+                    <a:srcRect/>
+                    <a:stretch>
+                      <a:fillRect/>
+                    </a:stretch>
+                  </pic:blipFill>
+                  <pic:spPr bwMode="auto">
+                    <a:xfrm>
+                      <a:off x="0" y="0"/>
+                      <a:ext cx="2133600" cy="2133600"/>
+                    </a:xfrm>
+                    <a:prstGeom prst="rect">
+                      <a:avLst/>
+                    </a:prstGeom>
+                    <a:noFill/>
+                    <a:ln>
+                      <a:noFill/>
+                    </a:ln>
+                  </pic:spPr>
+                </pic:pic>
+              </a:graphicData>
+            </a:graphic>
+          </wp:inline>
+        </w:drawing>
+      </w:r>
+    </w:p>
+    <w:p>
+      <w:pPr>
+        <w:rPr>
+          <w:b w:val="0"/>
+          <w:bCs/>
+          <w:noProof/>
+          <w:color w:val="322D29"/>
+        </w:rPr>
+      </w:pPr>
+      <w:r>
+        <w:rPr>
+          <w:b w:val="0"/>
+          <w:bCs/>
+          <w:noProof/>
+          <w:color w:val="322D29"/>
+        </w:rPr>
+        <w:drawing>
+          <wp:inline distT="0" distB="0" distL="0" distR="0" wp14:anchorId="6CB14B12" wp14:editId="35CB054B">
+            <wp:extent cx="2133600" cy="2133600"/>
+            <wp:effectExtent l="0" t="0" r="0" b="0"/>
+            <wp:docPr id="1306050313" name="Immagine 6"/>
+            <wp:cNvGraphicFramePr>
+              <a:graphicFrameLocks xmlns:a="http://schemas.openxmlformats.org/drawingml/2006/main" noChangeAspect="1"/>
+            </wp:cNvGraphicFramePr>
+            <a:graphic xmlns:a="http://schemas.openxmlformats.org/drawingml/2006/main">
+              <a:graphicData uri="http://schemas.openxmlformats.org/drawingml/2006/picture">
+                <pic:pic xmlns:pic="http://schemas.openxmlformats.org/drawingml/2006/picture">
+                  <pic:nvPicPr>
+                    <pic:cNvPr id="0" name="Picture 6"/>
+                    <pic:cNvPicPr>
+                      <a:picLocks noChangeAspect="1" noChangeArrowheads="1"/>
+                    </pic:cNvPicPr>
+                  </pic:nvPicPr>
+                  <pic:blipFill>
+                    <a:blip r:embed="rId13" cstate="print">
+                      <a:extLst>
+                        <a:ext uri="{28A0092B-C50C-407E-A947-70E740481C1C}">
+                          <a14:useLocalDpi xmlns:a14="http://schemas.microsoft.com/office/drawing/2010/main" val="0"/>
+                        </a:ext>
+                      </a:extLst>
+                    </a:blip>
+                    <a:srcRect/>
+                    <a:stretch>
+                      <a:fillRect/>
+                    </a:stretch>
+                  </pic:blipFill>
+                  <pic:spPr bwMode="auto">
+                    <a:xfrm>
+                      <a:off x="0" y="0"/>
+                      <a:ext cx="2133600" cy="2133600"/>
+                    </a:xfrm>
+                    <a:prstGeom prst="rect">
+                      <a:avLst/>
+                    </a:prstGeom>
+                    <a:noFill/>
+                    <a:ln>
+                      <a:noFill/>
+                    </a:ln>
+                  </pic:spPr>
+                </pic:pic>
+              </a:graphicData>
+            </a:graphic>
+          </wp:inline>
+        </w:drawing>
+      </w:r>
+    </w:p>
+    <w:p>
+      <w:pPr>
+        <w:rPr>
+          <w:b w:val="0"/>
+          <w:bCs/>
+          <w:noProof/>
+          <w:color w:val="322D29"/>
+        </w:rPr>
+      </w:pPr>
+      <w:r>
+        <w:rPr>
+          <w:b w:val="0"/>
+          <w:bCs/>
+          <w:noProof/>
+          <w:color w:val="322D29"/>
+        </w:rPr>
+        <w:drawing>
+          <wp:inline distT="0" distB="0" distL="0" distR="0" wp14:anchorId="29EAC68C" wp14:editId="121BF757">
+            <wp:extent cx="2133600" cy="2133600"/>
+            <wp:effectExtent l="0" t="0" r="0" b="0"/>
+            <wp:docPr id="1698195185" name="Immagine 7"/>
+            <wp:cNvGraphicFramePr>
+              <a:graphicFrameLocks xmlns:a="http://schemas.openxmlformats.org/drawingml/2006/main" noChangeAspect="1"/>
+            </wp:cNvGraphicFramePr>
+            <a:graphic xmlns:a="http://schemas.openxmlformats.org/drawingml/2006/main">
+              <a:graphicData uri="http://schemas.openxmlformats.org/drawingml/2006/picture">
+                <pic:pic xmlns:pic="http://schemas.openxmlformats.org/drawingml/2006/picture">
+                  <pic:nvPicPr>
+                    <pic:cNvPr id="0" name="Picture 7"/>
+                    <pic:cNvPicPr>
+                      <a:picLocks noChangeAspect="1" noChangeArrowheads="1"/>
+                    </pic:cNvPicPr>
+                  </pic:nvPicPr>
+                  <pic:blipFill>
+                    <a:blip r:embed="rId14" cstate="print">
+                      <a:extLst>
+                        <a:ext uri="{28A0092B-C50C-407E-A947-70E740481C1C}">
+                          <a14:useLocalDpi xmlns:a14="http://schemas.microsoft.com/office/drawing/2010/main" val="0"/>
+                        </a:ext>
+                      </a:extLst>
+                    </a:blip>
+                    <a:srcRect/>
+                    <a:stretch>
+                      <a:fillRect/>
+                    </a:stretch>
+                  </pic:blipFill>
+                  <pic:spPr bwMode="auto">
+                    <a:xfrm>
+                      <a:off x="0" y="0"/>
+                      <a:ext cx="2133600" cy="2133600"/>
+                    </a:xfrm>
+                    <a:prstGeom prst="rect">
+                      <a:avLst/>
+                    </a:prstGeom>
+                    <a:noFill/>
+                    <a:ln>
+                      <a:noFill/>
+                    </a:ln>
+                  </pic:spPr>
+                </pic:pic>
+              </a:graphicData>
+            </a:graphic>
+          </wp:inline>
+        </w:drawing>
+      </w:r>
+    </w:p>
+    <w:p>
+      <w:pPr>
+        <w:rPr>
+          <w:b w:val="0"/>
+          <w:bCs/>
+          <w:noProof/>
+          <w:color w:val="322D29"/>
+        </w:rPr>
+      </w:pPr>
+      <w:r>
+        <w:rPr>
+          <w:b w:val="0"/>
+          <w:bCs/>
+          <w:noProof/>
+          <w:color w:val="322D29"/>
+        </w:rPr>
+        <w:lastRenderedPageBreak/>
+        <w:t>Inizio della fase di progettazione del database che verrà utilizzato dalla piattaforma.</w:t>
+      </w:r>
+      <w:r>
+        <w:rPr>
+          <w:b w:val="0"/>
+          <w:bCs/>
+          <w:noProof/>
+          <w:color w:val="322D29"/>
+        </w:rPr>
+        <w:br/>
+        <w:t xml:space="preserve">Per la realizzazione di questo step, e di altra che coinvolgono lo sviluppo di schemi, tabelle e illustrazioni, si decide </w:t>
+      </w:r>
+      <w:r>
+        <w:rPr>
+          <w:b w:val="0"/>
+          <w:bCs/>
+          <w:noProof/>
+          <w:color w:val="322D29"/>
+        </w:rPr>
+        <w:t xml:space="preserve">di utilizzare l’app </w:t>
+      </w:r>
+      <w:r>
+        <w:rPr>
+          <w:noProof/>
+          <w:color w:val="322D29"/>
+        </w:rPr>
+        <w:t xml:space="preserve">Notability </w:t>
+      </w:r>
+    </w:p>
+    <w:p>
+      <w:pPr>
+        <w:rPr>
+          <w:noProof/>
+          <w:color w:val="322D29"/>
+        </w:rPr>
+      </w:pPr>
+    </w:p>
+    <w:p>
+      <w:pPr>
+        <w:rPr>
+          <w:b w:val="0"/>
+          <w:bCs/>
+          <w:noProof/>
+          <w:color w:val="322D29"/>
+        </w:rPr>
+      </w:pPr>
+      <w:r>
+        <w:rPr>
+          <w:noProof/>
+          <w:color w:val="322D29"/>
+        </w:rPr>
+        <w:t>Diagramma E/R</w:t>
+      </w:r>
+      <w:r>
+        <w:rPr>
+          <w:noProof/>
+          <w:color w:val="322D29"/>
+        </w:rPr>
+        <w:br/>
+      </w:r>
+      <w:r>
+        <w:rPr>
+          <w:noProof/>
+          <w:color w:val="322D29"/>
+        </w:rPr>
+        <w:br/>
+      </w:r>
+      <w:r>
+        <w:rPr>
+          <w:b w:val="0"/>
+          <w:bCs/>
+          <w:noProof/>
+          <w:color w:val="322D29"/>
+        </w:rPr>
+        <w:br/>
+      </w:r>
     </w:p>
     <w:sectPr>
-      <w:headerReference w:type="default" r:id="rId7"/>
-      <w:footerReference w:type="default" r:id="rId8"/>
+      <w:headerReference w:type="default" r:id="rId15"/>
+      <w:footerReference w:type="default" r:id="rId16"/>
       <w:pgSz w:w="11906" w:h="16838" w:code="9"/>
       <w:pgMar w:top="720" w:right="936" w:bottom="720" w:left="936" w:header="0" w:footer="289" w:gutter="0"/>
       <w:pgNumType w:start="1"/>
@@ -972,12 +2815,12 @@
     <w:tblPr>
       <w:tblW w:w="10035" w:type="dxa"/>
       <w:tblBorders>
-        <w:top w:val="single" w:sz="36" w:space="0" w:color="082A75" w:themeColor="text2"/>
-        <w:left w:val="single" w:sz="36" w:space="0" w:color="082A75" w:themeColor="text2"/>
-        <w:bottom w:val="single" w:sz="36" w:space="0" w:color="082A75" w:themeColor="text2"/>
-        <w:right w:val="single" w:sz="36" w:space="0" w:color="082A75" w:themeColor="text2"/>
-        <w:insideH w:val="single" w:sz="36" w:space="0" w:color="082A75" w:themeColor="text2"/>
-        <w:insideV w:val="single" w:sz="36" w:space="0" w:color="082A75" w:themeColor="text2"/>
+        <w:top w:val="single" w:sz="36" w:space="0" w:color="4E3B30" w:themeColor="text2"/>
+        <w:left w:val="single" w:sz="36" w:space="0" w:color="4E3B30" w:themeColor="text2"/>
+        <w:bottom w:val="single" w:sz="36" w:space="0" w:color="4E3B30" w:themeColor="text2"/>
+        <w:right w:val="single" w:sz="36" w:space="0" w:color="4E3B30" w:themeColor="text2"/>
+        <w:insideH w:val="single" w:sz="36" w:space="0" w:color="4E3B30" w:themeColor="text2"/>
+        <w:insideV w:val="single" w:sz="36" w:space="0" w:color="4E3B30" w:themeColor="text2"/>
       </w:tblBorders>
       <w:tblLook w:val="0000" w:firstRow="0" w:lastRow="0" w:firstColumn="0" w:lastColumn="0" w:noHBand="0" w:noVBand="0"/>
     </w:tblPr>
@@ -994,7 +2837,7 @@
           <w:tcBorders>
             <w:top w:val="nil"/>
             <w:left w:val="nil"/>
-            <w:bottom w:val="single" w:sz="36" w:space="0" w:color="34ABA2" w:themeColor="accent3"/>
+            <w:bottom w:val="single" w:sz="36" w:space="0" w:color="B58B80" w:themeColor="accent3"/>
             <w:right w:val="nil"/>
           </w:tcBorders>
         </w:tcPr>
@@ -1018,6 +2861,939 @@
     </w:pPr>
   </w:p>
 </w:hdr>
+</file>
+
+<file path=word/numbering.xml><?xml version="1.0" encoding="utf-8"?>
+<w:numbering xmlns:wpc="http://schemas.microsoft.com/office/word/2010/wordprocessingCanvas" xmlns:cx="http://schemas.microsoft.com/office/drawing/2014/chartex" xmlns:cx1="http://schemas.microsoft.com/office/drawing/2015/9/8/chartex" xmlns:cx2="http://schemas.microsoft.com/office/drawing/2015/10/21/chartex" xmlns:cx3="http://schemas.microsoft.com/office/drawing/2016/5/9/chartex" xmlns:cx4="http://schemas.microsoft.com/office/drawing/2016/5/10/chartex" xmlns:cx5="http://schemas.microsoft.com/office/drawing/2016/5/11/chartex" xmlns:cx6="http://schemas.microsoft.com/office/drawing/2016/5/12/chartex" xmlns:cx7="http://schemas.microsoft.com/office/drawing/2016/5/13/chartex" xmlns:cx8="http://schemas.microsoft.com/office/drawing/2016/5/14/chartex" xmlns:mc="http://schemas.openxmlformats.org/markup-compatibility/2006" xmlns:aink="http://schemas.microsoft.com/office/drawing/2016/ink" xmlns:am3d="http://schemas.microsoft.com/office/drawing/2017/model3d" xmlns:o="urn:schemas-microsoft-com:office:office" xmlns:oel="http://schemas.microsoft.com/office/2019/extlst" xmlns:r="http://schemas.openxmlformats.org/officeDocument/2006/relationships" xmlns:m="http://schemas.openxmlformats.org/officeDocument/2006/math" xmlns:v="urn:schemas-microsoft-com:vml" xmlns:wp14="http://schemas.microsoft.com/office/word/2010/wordprocessingDrawing" xmlns:wp="http://schemas.openxmlformats.org/drawingml/2006/wordprocessingDrawing" xmlns:w10="urn:schemas-microsoft-com:office:word" xmlns:w="http://schemas.openxmlformats.org/wordprocessingml/2006/main" xmlns:w14="http://schemas.microsoft.com/office/word/2010/wordml" xmlns:w15="http://schemas.microsoft.com/office/word/2012/wordml" xmlns:w16cex="http://schemas.microsoft.com/office/word/2018/wordml/cex" xmlns:w16cid="http://schemas.microsoft.com/office/word/2016/wordml/cid" xmlns:w16="http://schemas.microsoft.com/office/word/2018/wordml" xmlns:w16du="http://schemas.microsoft.com/office/word/2023/wordml/word16du" xmlns:w16sdtdh="http://schemas.microsoft.com/office/word/2020/wordml/sdtdatahash" xmlns:w16sdtfl="http://schemas.microsoft.com/office/word/2024/wordml/sdtformatlock" xmlns:w16se="http://schemas.microsoft.com/office/word/2015/wordml/symex" xmlns:wpg="http://schemas.microsoft.com/office/word/2010/wordprocessingGroup" xmlns:wpi="http://schemas.microsoft.com/office/word/2010/wordprocessingInk" xmlns:wne="http://schemas.microsoft.com/office/word/2006/wordml" xmlns:wps="http://schemas.microsoft.com/office/word/2010/wordprocessingShape" mc:Ignorable="w14 w15 w16se w16cid w16 w16cex w16sdtdh w16sdtfl w16du wp14">
+  <w:abstractNum w:abstractNumId="0" w15:restartNumberingAfterBreak="0">
+    <w:nsid w:val="07AA31B6"/>
+    <w:multiLevelType w:val="hybridMultilevel"/>
+    <w:tmpl w:val="9C002A88"/>
+    <w:lvl w:ilvl="0" w:tplc="04100001">
+      <w:start w:val="1"/>
+      <w:numFmt w:val="bullet"/>
+      <w:lvlText w:val=""/>
+      <w:lvlJc w:val="left"/>
+      <w:pPr>
+        <w:ind w:left="720" w:hanging="360"/>
+      </w:pPr>
+      <w:rPr>
+        <w:rFonts w:ascii="Symbol" w:hAnsi="Symbol" w:hint="default"/>
+      </w:rPr>
+    </w:lvl>
+    <w:lvl w:ilvl="1" w:tplc="04100003" w:tentative="1">
+      <w:start w:val="1"/>
+      <w:numFmt w:val="bullet"/>
+      <w:lvlText w:val="o"/>
+      <w:lvlJc w:val="left"/>
+      <w:pPr>
+        <w:ind w:left="1440" w:hanging="360"/>
+      </w:pPr>
+      <w:rPr>
+        <w:rFonts w:ascii="Courier New" w:hAnsi="Courier New" w:cs="Courier New" w:hint="default"/>
+      </w:rPr>
+    </w:lvl>
+    <w:lvl w:ilvl="2" w:tplc="04100005" w:tentative="1">
+      <w:start w:val="1"/>
+      <w:numFmt w:val="bullet"/>
+      <w:lvlText w:val=""/>
+      <w:lvlJc w:val="left"/>
+      <w:pPr>
+        <w:ind w:left="2160" w:hanging="360"/>
+      </w:pPr>
+      <w:rPr>
+        <w:rFonts w:ascii="Wingdings" w:hAnsi="Wingdings" w:hint="default"/>
+      </w:rPr>
+    </w:lvl>
+    <w:lvl w:ilvl="3" w:tplc="04100001" w:tentative="1">
+      <w:start w:val="1"/>
+      <w:numFmt w:val="bullet"/>
+      <w:lvlText w:val=""/>
+      <w:lvlJc w:val="left"/>
+      <w:pPr>
+        <w:ind w:left="2880" w:hanging="360"/>
+      </w:pPr>
+      <w:rPr>
+        <w:rFonts w:ascii="Symbol" w:hAnsi="Symbol" w:hint="default"/>
+      </w:rPr>
+    </w:lvl>
+    <w:lvl w:ilvl="4" w:tplc="04100003" w:tentative="1">
+      <w:start w:val="1"/>
+      <w:numFmt w:val="bullet"/>
+      <w:lvlText w:val="o"/>
+      <w:lvlJc w:val="left"/>
+      <w:pPr>
+        <w:ind w:left="3600" w:hanging="360"/>
+      </w:pPr>
+      <w:rPr>
+        <w:rFonts w:ascii="Courier New" w:hAnsi="Courier New" w:cs="Courier New" w:hint="default"/>
+      </w:rPr>
+    </w:lvl>
+    <w:lvl w:ilvl="5" w:tplc="04100005" w:tentative="1">
+      <w:start w:val="1"/>
+      <w:numFmt w:val="bullet"/>
+      <w:lvlText w:val=""/>
+      <w:lvlJc w:val="left"/>
+      <w:pPr>
+        <w:ind w:left="4320" w:hanging="360"/>
+      </w:pPr>
+      <w:rPr>
+        <w:rFonts w:ascii="Wingdings" w:hAnsi="Wingdings" w:hint="default"/>
+      </w:rPr>
+    </w:lvl>
+    <w:lvl w:ilvl="6" w:tplc="04100001" w:tentative="1">
+      <w:start w:val="1"/>
+      <w:numFmt w:val="bullet"/>
+      <w:lvlText w:val=""/>
+      <w:lvlJc w:val="left"/>
+      <w:pPr>
+        <w:ind w:left="5040" w:hanging="360"/>
+      </w:pPr>
+      <w:rPr>
+        <w:rFonts w:ascii="Symbol" w:hAnsi="Symbol" w:hint="default"/>
+      </w:rPr>
+    </w:lvl>
+    <w:lvl w:ilvl="7" w:tplc="04100003" w:tentative="1">
+      <w:start w:val="1"/>
+      <w:numFmt w:val="bullet"/>
+      <w:lvlText w:val="o"/>
+      <w:lvlJc w:val="left"/>
+      <w:pPr>
+        <w:ind w:left="5760" w:hanging="360"/>
+      </w:pPr>
+      <w:rPr>
+        <w:rFonts w:ascii="Courier New" w:hAnsi="Courier New" w:cs="Courier New" w:hint="default"/>
+      </w:rPr>
+    </w:lvl>
+    <w:lvl w:ilvl="8" w:tplc="04100005" w:tentative="1">
+      <w:start w:val="1"/>
+      <w:numFmt w:val="bullet"/>
+      <w:lvlText w:val=""/>
+      <w:lvlJc w:val="left"/>
+      <w:pPr>
+        <w:ind w:left="6480" w:hanging="360"/>
+      </w:pPr>
+      <w:rPr>
+        <w:rFonts w:ascii="Wingdings" w:hAnsi="Wingdings" w:hint="default"/>
+      </w:rPr>
+    </w:lvl>
+  </w:abstractNum>
+  <w:abstractNum w:abstractNumId="1" w15:restartNumberingAfterBreak="0">
+    <w:nsid w:val="123772CA"/>
+    <w:multiLevelType w:val="hybridMultilevel"/>
+    <w:tmpl w:val="1CF2F39C"/>
+    <w:lvl w:ilvl="0" w:tplc="04100001">
+      <w:start w:val="1"/>
+      <w:numFmt w:val="bullet"/>
+      <w:lvlText w:val=""/>
+      <w:lvlJc w:val="left"/>
+      <w:pPr>
+        <w:ind w:left="720" w:hanging="360"/>
+      </w:pPr>
+      <w:rPr>
+        <w:rFonts w:ascii="Symbol" w:hAnsi="Symbol" w:hint="default"/>
+      </w:rPr>
+    </w:lvl>
+    <w:lvl w:ilvl="1" w:tplc="04100003" w:tentative="1">
+      <w:start w:val="1"/>
+      <w:numFmt w:val="bullet"/>
+      <w:lvlText w:val="o"/>
+      <w:lvlJc w:val="left"/>
+      <w:pPr>
+        <w:ind w:left="1440" w:hanging="360"/>
+      </w:pPr>
+      <w:rPr>
+        <w:rFonts w:ascii="Courier New" w:hAnsi="Courier New" w:cs="Courier New" w:hint="default"/>
+      </w:rPr>
+    </w:lvl>
+    <w:lvl w:ilvl="2" w:tplc="04100005" w:tentative="1">
+      <w:start w:val="1"/>
+      <w:numFmt w:val="bullet"/>
+      <w:lvlText w:val=""/>
+      <w:lvlJc w:val="left"/>
+      <w:pPr>
+        <w:ind w:left="2160" w:hanging="360"/>
+      </w:pPr>
+      <w:rPr>
+        <w:rFonts w:ascii="Wingdings" w:hAnsi="Wingdings" w:hint="default"/>
+      </w:rPr>
+    </w:lvl>
+    <w:lvl w:ilvl="3" w:tplc="04100001" w:tentative="1">
+      <w:start w:val="1"/>
+      <w:numFmt w:val="bullet"/>
+      <w:lvlText w:val=""/>
+      <w:lvlJc w:val="left"/>
+      <w:pPr>
+        <w:ind w:left="2880" w:hanging="360"/>
+      </w:pPr>
+      <w:rPr>
+        <w:rFonts w:ascii="Symbol" w:hAnsi="Symbol" w:hint="default"/>
+      </w:rPr>
+    </w:lvl>
+    <w:lvl w:ilvl="4" w:tplc="04100003" w:tentative="1">
+      <w:start w:val="1"/>
+      <w:numFmt w:val="bullet"/>
+      <w:lvlText w:val="o"/>
+      <w:lvlJc w:val="left"/>
+      <w:pPr>
+        <w:ind w:left="3600" w:hanging="360"/>
+      </w:pPr>
+      <w:rPr>
+        <w:rFonts w:ascii="Courier New" w:hAnsi="Courier New" w:cs="Courier New" w:hint="default"/>
+      </w:rPr>
+    </w:lvl>
+    <w:lvl w:ilvl="5" w:tplc="04100005" w:tentative="1">
+      <w:start w:val="1"/>
+      <w:numFmt w:val="bullet"/>
+      <w:lvlText w:val=""/>
+      <w:lvlJc w:val="left"/>
+      <w:pPr>
+        <w:ind w:left="4320" w:hanging="360"/>
+      </w:pPr>
+      <w:rPr>
+        <w:rFonts w:ascii="Wingdings" w:hAnsi="Wingdings" w:hint="default"/>
+      </w:rPr>
+    </w:lvl>
+    <w:lvl w:ilvl="6" w:tplc="04100001" w:tentative="1">
+      <w:start w:val="1"/>
+      <w:numFmt w:val="bullet"/>
+      <w:lvlText w:val=""/>
+      <w:lvlJc w:val="left"/>
+      <w:pPr>
+        <w:ind w:left="5040" w:hanging="360"/>
+      </w:pPr>
+      <w:rPr>
+        <w:rFonts w:ascii="Symbol" w:hAnsi="Symbol" w:hint="default"/>
+      </w:rPr>
+    </w:lvl>
+    <w:lvl w:ilvl="7" w:tplc="04100003" w:tentative="1">
+      <w:start w:val="1"/>
+      <w:numFmt w:val="bullet"/>
+      <w:lvlText w:val="o"/>
+      <w:lvlJc w:val="left"/>
+      <w:pPr>
+        <w:ind w:left="5760" w:hanging="360"/>
+      </w:pPr>
+      <w:rPr>
+        <w:rFonts w:ascii="Courier New" w:hAnsi="Courier New" w:cs="Courier New" w:hint="default"/>
+      </w:rPr>
+    </w:lvl>
+    <w:lvl w:ilvl="8" w:tplc="04100005" w:tentative="1">
+      <w:start w:val="1"/>
+      <w:numFmt w:val="bullet"/>
+      <w:lvlText w:val=""/>
+      <w:lvlJc w:val="left"/>
+      <w:pPr>
+        <w:ind w:left="6480" w:hanging="360"/>
+      </w:pPr>
+      <w:rPr>
+        <w:rFonts w:ascii="Wingdings" w:hAnsi="Wingdings" w:hint="default"/>
+      </w:rPr>
+    </w:lvl>
+  </w:abstractNum>
+  <w:abstractNum w:abstractNumId="2" w15:restartNumberingAfterBreak="0">
+    <w:nsid w:val="299C7497"/>
+    <w:multiLevelType w:val="hybridMultilevel"/>
+    <w:tmpl w:val="D4A44246"/>
+    <w:lvl w:ilvl="0" w:tplc="FF3085BA">
+      <w:start w:val="16"/>
+      <w:numFmt w:val="bullet"/>
+      <w:lvlText w:val="-"/>
+      <w:lvlJc w:val="left"/>
+      <w:pPr>
+        <w:ind w:left="720" w:hanging="360"/>
+      </w:pPr>
+      <w:rPr>
+        <w:rFonts w:ascii="Calibri" w:eastAsiaTheme="minorEastAsia" w:hAnsi="Calibri" w:cs="Calibri" w:hint="default"/>
+      </w:rPr>
+    </w:lvl>
+    <w:lvl w:ilvl="1" w:tplc="04100003" w:tentative="1">
+      <w:start w:val="1"/>
+      <w:numFmt w:val="bullet"/>
+      <w:lvlText w:val="o"/>
+      <w:lvlJc w:val="left"/>
+      <w:pPr>
+        <w:ind w:left="1440" w:hanging="360"/>
+      </w:pPr>
+      <w:rPr>
+        <w:rFonts w:ascii="Courier New" w:hAnsi="Courier New" w:cs="Courier New" w:hint="default"/>
+      </w:rPr>
+    </w:lvl>
+    <w:lvl w:ilvl="2" w:tplc="04100005" w:tentative="1">
+      <w:start w:val="1"/>
+      <w:numFmt w:val="bullet"/>
+      <w:lvlText w:val=""/>
+      <w:lvlJc w:val="left"/>
+      <w:pPr>
+        <w:ind w:left="2160" w:hanging="360"/>
+      </w:pPr>
+      <w:rPr>
+        <w:rFonts w:ascii="Wingdings" w:hAnsi="Wingdings" w:hint="default"/>
+      </w:rPr>
+    </w:lvl>
+    <w:lvl w:ilvl="3" w:tplc="04100001" w:tentative="1">
+      <w:start w:val="1"/>
+      <w:numFmt w:val="bullet"/>
+      <w:lvlText w:val=""/>
+      <w:lvlJc w:val="left"/>
+      <w:pPr>
+        <w:ind w:left="2880" w:hanging="360"/>
+      </w:pPr>
+      <w:rPr>
+        <w:rFonts w:ascii="Symbol" w:hAnsi="Symbol" w:hint="default"/>
+      </w:rPr>
+    </w:lvl>
+    <w:lvl w:ilvl="4" w:tplc="04100003" w:tentative="1">
+      <w:start w:val="1"/>
+      <w:numFmt w:val="bullet"/>
+      <w:lvlText w:val="o"/>
+      <w:lvlJc w:val="left"/>
+      <w:pPr>
+        <w:ind w:left="3600" w:hanging="360"/>
+      </w:pPr>
+      <w:rPr>
+        <w:rFonts w:ascii="Courier New" w:hAnsi="Courier New" w:cs="Courier New" w:hint="default"/>
+      </w:rPr>
+    </w:lvl>
+    <w:lvl w:ilvl="5" w:tplc="04100005" w:tentative="1">
+      <w:start w:val="1"/>
+      <w:numFmt w:val="bullet"/>
+      <w:lvlText w:val=""/>
+      <w:lvlJc w:val="left"/>
+      <w:pPr>
+        <w:ind w:left="4320" w:hanging="360"/>
+      </w:pPr>
+      <w:rPr>
+        <w:rFonts w:ascii="Wingdings" w:hAnsi="Wingdings" w:hint="default"/>
+      </w:rPr>
+    </w:lvl>
+    <w:lvl w:ilvl="6" w:tplc="04100001" w:tentative="1">
+      <w:start w:val="1"/>
+      <w:numFmt w:val="bullet"/>
+      <w:lvlText w:val=""/>
+      <w:lvlJc w:val="left"/>
+      <w:pPr>
+        <w:ind w:left="5040" w:hanging="360"/>
+      </w:pPr>
+      <w:rPr>
+        <w:rFonts w:ascii="Symbol" w:hAnsi="Symbol" w:hint="default"/>
+      </w:rPr>
+    </w:lvl>
+    <w:lvl w:ilvl="7" w:tplc="04100003" w:tentative="1">
+      <w:start w:val="1"/>
+      <w:numFmt w:val="bullet"/>
+      <w:lvlText w:val="o"/>
+      <w:lvlJc w:val="left"/>
+      <w:pPr>
+        <w:ind w:left="5760" w:hanging="360"/>
+      </w:pPr>
+      <w:rPr>
+        <w:rFonts w:ascii="Courier New" w:hAnsi="Courier New" w:cs="Courier New" w:hint="default"/>
+      </w:rPr>
+    </w:lvl>
+    <w:lvl w:ilvl="8" w:tplc="04100005" w:tentative="1">
+      <w:start w:val="1"/>
+      <w:numFmt w:val="bullet"/>
+      <w:lvlText w:val=""/>
+      <w:lvlJc w:val="left"/>
+      <w:pPr>
+        <w:ind w:left="6480" w:hanging="360"/>
+      </w:pPr>
+      <w:rPr>
+        <w:rFonts w:ascii="Wingdings" w:hAnsi="Wingdings" w:hint="default"/>
+      </w:rPr>
+    </w:lvl>
+  </w:abstractNum>
+  <w:abstractNum w:abstractNumId="3" w15:restartNumberingAfterBreak="0">
+    <w:nsid w:val="384D2488"/>
+    <w:multiLevelType w:val="hybridMultilevel"/>
+    <w:tmpl w:val="64E03C32"/>
+    <w:lvl w:ilvl="0" w:tplc="EC7CEC50">
+      <w:start w:val="16"/>
+      <w:numFmt w:val="bullet"/>
+      <w:lvlText w:val="-"/>
+      <w:lvlJc w:val="left"/>
+      <w:pPr>
+        <w:ind w:left="720" w:hanging="360"/>
+      </w:pPr>
+      <w:rPr>
+        <w:rFonts w:ascii="Calibri" w:eastAsiaTheme="minorEastAsia" w:hAnsi="Calibri" w:cs="Calibri" w:hint="default"/>
+      </w:rPr>
+    </w:lvl>
+    <w:lvl w:ilvl="1" w:tplc="04100003" w:tentative="1">
+      <w:start w:val="1"/>
+      <w:numFmt w:val="bullet"/>
+      <w:lvlText w:val="o"/>
+      <w:lvlJc w:val="left"/>
+      <w:pPr>
+        <w:ind w:left="1440" w:hanging="360"/>
+      </w:pPr>
+      <w:rPr>
+        <w:rFonts w:ascii="Courier New" w:hAnsi="Courier New" w:cs="Courier New" w:hint="default"/>
+      </w:rPr>
+    </w:lvl>
+    <w:lvl w:ilvl="2" w:tplc="04100005" w:tentative="1">
+      <w:start w:val="1"/>
+      <w:numFmt w:val="bullet"/>
+      <w:lvlText w:val=""/>
+      <w:lvlJc w:val="left"/>
+      <w:pPr>
+        <w:ind w:left="2160" w:hanging="360"/>
+      </w:pPr>
+      <w:rPr>
+        <w:rFonts w:ascii="Wingdings" w:hAnsi="Wingdings" w:hint="default"/>
+      </w:rPr>
+    </w:lvl>
+    <w:lvl w:ilvl="3" w:tplc="04100001" w:tentative="1">
+      <w:start w:val="1"/>
+      <w:numFmt w:val="bullet"/>
+      <w:lvlText w:val=""/>
+      <w:lvlJc w:val="left"/>
+      <w:pPr>
+        <w:ind w:left="2880" w:hanging="360"/>
+      </w:pPr>
+      <w:rPr>
+        <w:rFonts w:ascii="Symbol" w:hAnsi="Symbol" w:hint="default"/>
+      </w:rPr>
+    </w:lvl>
+    <w:lvl w:ilvl="4" w:tplc="04100003" w:tentative="1">
+      <w:start w:val="1"/>
+      <w:numFmt w:val="bullet"/>
+      <w:lvlText w:val="o"/>
+      <w:lvlJc w:val="left"/>
+      <w:pPr>
+        <w:ind w:left="3600" w:hanging="360"/>
+      </w:pPr>
+      <w:rPr>
+        <w:rFonts w:ascii="Courier New" w:hAnsi="Courier New" w:cs="Courier New" w:hint="default"/>
+      </w:rPr>
+    </w:lvl>
+    <w:lvl w:ilvl="5" w:tplc="04100005" w:tentative="1">
+      <w:start w:val="1"/>
+      <w:numFmt w:val="bullet"/>
+      <w:lvlText w:val=""/>
+      <w:lvlJc w:val="left"/>
+      <w:pPr>
+        <w:ind w:left="4320" w:hanging="360"/>
+      </w:pPr>
+      <w:rPr>
+        <w:rFonts w:ascii="Wingdings" w:hAnsi="Wingdings" w:hint="default"/>
+      </w:rPr>
+    </w:lvl>
+    <w:lvl w:ilvl="6" w:tplc="04100001" w:tentative="1">
+      <w:start w:val="1"/>
+      <w:numFmt w:val="bullet"/>
+      <w:lvlText w:val=""/>
+      <w:lvlJc w:val="left"/>
+      <w:pPr>
+        <w:ind w:left="5040" w:hanging="360"/>
+      </w:pPr>
+      <w:rPr>
+        <w:rFonts w:ascii="Symbol" w:hAnsi="Symbol" w:hint="default"/>
+      </w:rPr>
+    </w:lvl>
+    <w:lvl w:ilvl="7" w:tplc="04100003" w:tentative="1">
+      <w:start w:val="1"/>
+      <w:numFmt w:val="bullet"/>
+      <w:lvlText w:val="o"/>
+      <w:lvlJc w:val="left"/>
+      <w:pPr>
+        <w:ind w:left="5760" w:hanging="360"/>
+      </w:pPr>
+      <w:rPr>
+        <w:rFonts w:ascii="Courier New" w:hAnsi="Courier New" w:cs="Courier New" w:hint="default"/>
+      </w:rPr>
+    </w:lvl>
+    <w:lvl w:ilvl="8" w:tplc="04100005" w:tentative="1">
+      <w:start w:val="1"/>
+      <w:numFmt w:val="bullet"/>
+      <w:lvlText w:val=""/>
+      <w:lvlJc w:val="left"/>
+      <w:pPr>
+        <w:ind w:left="6480" w:hanging="360"/>
+      </w:pPr>
+      <w:rPr>
+        <w:rFonts w:ascii="Wingdings" w:hAnsi="Wingdings" w:hint="default"/>
+      </w:rPr>
+    </w:lvl>
+  </w:abstractNum>
+  <w:abstractNum w:abstractNumId="4" w15:restartNumberingAfterBreak="0">
+    <w:nsid w:val="454C3119"/>
+    <w:multiLevelType w:val="hybridMultilevel"/>
+    <w:tmpl w:val="72187530"/>
+    <w:lvl w:ilvl="0" w:tplc="04100001">
+      <w:start w:val="1"/>
+      <w:numFmt w:val="bullet"/>
+      <w:lvlText w:val=""/>
+      <w:lvlJc w:val="left"/>
+      <w:pPr>
+        <w:ind w:left="720" w:hanging="360"/>
+      </w:pPr>
+      <w:rPr>
+        <w:rFonts w:ascii="Symbol" w:hAnsi="Symbol" w:hint="default"/>
+      </w:rPr>
+    </w:lvl>
+    <w:lvl w:ilvl="1" w:tplc="04100003" w:tentative="1">
+      <w:start w:val="1"/>
+      <w:numFmt w:val="bullet"/>
+      <w:lvlText w:val="o"/>
+      <w:lvlJc w:val="left"/>
+      <w:pPr>
+        <w:ind w:left="1440" w:hanging="360"/>
+      </w:pPr>
+      <w:rPr>
+        <w:rFonts w:ascii="Courier New" w:hAnsi="Courier New" w:cs="Courier New" w:hint="default"/>
+      </w:rPr>
+    </w:lvl>
+    <w:lvl w:ilvl="2" w:tplc="04100005" w:tentative="1">
+      <w:start w:val="1"/>
+      <w:numFmt w:val="bullet"/>
+      <w:lvlText w:val=""/>
+      <w:lvlJc w:val="left"/>
+      <w:pPr>
+        <w:ind w:left="2160" w:hanging="360"/>
+      </w:pPr>
+      <w:rPr>
+        <w:rFonts w:ascii="Wingdings" w:hAnsi="Wingdings" w:hint="default"/>
+      </w:rPr>
+    </w:lvl>
+    <w:lvl w:ilvl="3" w:tplc="04100001" w:tentative="1">
+      <w:start w:val="1"/>
+      <w:numFmt w:val="bullet"/>
+      <w:lvlText w:val=""/>
+      <w:lvlJc w:val="left"/>
+      <w:pPr>
+        <w:ind w:left="2880" w:hanging="360"/>
+      </w:pPr>
+      <w:rPr>
+        <w:rFonts w:ascii="Symbol" w:hAnsi="Symbol" w:hint="default"/>
+      </w:rPr>
+    </w:lvl>
+    <w:lvl w:ilvl="4" w:tplc="04100003" w:tentative="1">
+      <w:start w:val="1"/>
+      <w:numFmt w:val="bullet"/>
+      <w:lvlText w:val="o"/>
+      <w:lvlJc w:val="left"/>
+      <w:pPr>
+        <w:ind w:left="3600" w:hanging="360"/>
+      </w:pPr>
+      <w:rPr>
+        <w:rFonts w:ascii="Courier New" w:hAnsi="Courier New" w:cs="Courier New" w:hint="default"/>
+      </w:rPr>
+    </w:lvl>
+    <w:lvl w:ilvl="5" w:tplc="04100005" w:tentative="1">
+      <w:start w:val="1"/>
+      <w:numFmt w:val="bullet"/>
+      <w:lvlText w:val=""/>
+      <w:lvlJc w:val="left"/>
+      <w:pPr>
+        <w:ind w:left="4320" w:hanging="360"/>
+      </w:pPr>
+      <w:rPr>
+        <w:rFonts w:ascii="Wingdings" w:hAnsi="Wingdings" w:hint="default"/>
+      </w:rPr>
+    </w:lvl>
+    <w:lvl w:ilvl="6" w:tplc="04100001" w:tentative="1">
+      <w:start w:val="1"/>
+      <w:numFmt w:val="bullet"/>
+      <w:lvlText w:val=""/>
+      <w:lvlJc w:val="left"/>
+      <w:pPr>
+        <w:ind w:left="5040" w:hanging="360"/>
+      </w:pPr>
+      <w:rPr>
+        <w:rFonts w:ascii="Symbol" w:hAnsi="Symbol" w:hint="default"/>
+      </w:rPr>
+    </w:lvl>
+    <w:lvl w:ilvl="7" w:tplc="04100003" w:tentative="1">
+      <w:start w:val="1"/>
+      <w:numFmt w:val="bullet"/>
+      <w:lvlText w:val="o"/>
+      <w:lvlJc w:val="left"/>
+      <w:pPr>
+        <w:ind w:left="5760" w:hanging="360"/>
+      </w:pPr>
+      <w:rPr>
+        <w:rFonts w:ascii="Courier New" w:hAnsi="Courier New" w:cs="Courier New" w:hint="default"/>
+      </w:rPr>
+    </w:lvl>
+    <w:lvl w:ilvl="8" w:tplc="04100005" w:tentative="1">
+      <w:start w:val="1"/>
+      <w:numFmt w:val="bullet"/>
+      <w:lvlText w:val=""/>
+      <w:lvlJc w:val="left"/>
+      <w:pPr>
+        <w:ind w:left="6480" w:hanging="360"/>
+      </w:pPr>
+      <w:rPr>
+        <w:rFonts w:ascii="Wingdings" w:hAnsi="Wingdings" w:hint="default"/>
+      </w:rPr>
+    </w:lvl>
+  </w:abstractNum>
+  <w:abstractNum w:abstractNumId="5" w15:restartNumberingAfterBreak="0">
+    <w:nsid w:val="4C9377BC"/>
+    <w:multiLevelType w:val="hybridMultilevel"/>
+    <w:tmpl w:val="8514D180"/>
+    <w:lvl w:ilvl="0" w:tplc="04100001">
+      <w:start w:val="1"/>
+      <w:numFmt w:val="bullet"/>
+      <w:lvlText w:val=""/>
+      <w:lvlJc w:val="left"/>
+      <w:pPr>
+        <w:ind w:left="720" w:hanging="360"/>
+      </w:pPr>
+      <w:rPr>
+        <w:rFonts w:ascii="Symbol" w:hAnsi="Symbol" w:hint="default"/>
+      </w:rPr>
+    </w:lvl>
+    <w:lvl w:ilvl="1" w:tplc="04100003" w:tentative="1">
+      <w:start w:val="1"/>
+      <w:numFmt w:val="bullet"/>
+      <w:lvlText w:val="o"/>
+      <w:lvlJc w:val="left"/>
+      <w:pPr>
+        <w:ind w:left="1440" w:hanging="360"/>
+      </w:pPr>
+      <w:rPr>
+        <w:rFonts w:ascii="Courier New" w:hAnsi="Courier New" w:cs="Courier New" w:hint="default"/>
+      </w:rPr>
+    </w:lvl>
+    <w:lvl w:ilvl="2" w:tplc="04100005" w:tentative="1">
+      <w:start w:val="1"/>
+      <w:numFmt w:val="bullet"/>
+      <w:lvlText w:val=""/>
+      <w:lvlJc w:val="left"/>
+      <w:pPr>
+        <w:ind w:left="2160" w:hanging="360"/>
+      </w:pPr>
+      <w:rPr>
+        <w:rFonts w:ascii="Wingdings" w:hAnsi="Wingdings" w:hint="default"/>
+      </w:rPr>
+    </w:lvl>
+    <w:lvl w:ilvl="3" w:tplc="04100001" w:tentative="1">
+      <w:start w:val="1"/>
+      <w:numFmt w:val="bullet"/>
+      <w:lvlText w:val=""/>
+      <w:lvlJc w:val="left"/>
+      <w:pPr>
+        <w:ind w:left="2880" w:hanging="360"/>
+      </w:pPr>
+      <w:rPr>
+        <w:rFonts w:ascii="Symbol" w:hAnsi="Symbol" w:hint="default"/>
+      </w:rPr>
+    </w:lvl>
+    <w:lvl w:ilvl="4" w:tplc="04100003" w:tentative="1">
+      <w:start w:val="1"/>
+      <w:numFmt w:val="bullet"/>
+      <w:lvlText w:val="o"/>
+      <w:lvlJc w:val="left"/>
+      <w:pPr>
+        <w:ind w:left="3600" w:hanging="360"/>
+      </w:pPr>
+      <w:rPr>
+        <w:rFonts w:ascii="Courier New" w:hAnsi="Courier New" w:cs="Courier New" w:hint="default"/>
+      </w:rPr>
+    </w:lvl>
+    <w:lvl w:ilvl="5" w:tplc="04100005" w:tentative="1">
+      <w:start w:val="1"/>
+      <w:numFmt w:val="bullet"/>
+      <w:lvlText w:val=""/>
+      <w:lvlJc w:val="left"/>
+      <w:pPr>
+        <w:ind w:left="4320" w:hanging="360"/>
+      </w:pPr>
+      <w:rPr>
+        <w:rFonts w:ascii="Wingdings" w:hAnsi="Wingdings" w:hint="default"/>
+      </w:rPr>
+    </w:lvl>
+    <w:lvl w:ilvl="6" w:tplc="04100001" w:tentative="1">
+      <w:start w:val="1"/>
+      <w:numFmt w:val="bullet"/>
+      <w:lvlText w:val=""/>
+      <w:lvlJc w:val="left"/>
+      <w:pPr>
+        <w:ind w:left="5040" w:hanging="360"/>
+      </w:pPr>
+      <w:rPr>
+        <w:rFonts w:ascii="Symbol" w:hAnsi="Symbol" w:hint="default"/>
+      </w:rPr>
+    </w:lvl>
+    <w:lvl w:ilvl="7" w:tplc="04100003" w:tentative="1">
+      <w:start w:val="1"/>
+      <w:numFmt w:val="bullet"/>
+      <w:lvlText w:val="o"/>
+      <w:lvlJc w:val="left"/>
+      <w:pPr>
+        <w:ind w:left="5760" w:hanging="360"/>
+      </w:pPr>
+      <w:rPr>
+        <w:rFonts w:ascii="Courier New" w:hAnsi="Courier New" w:cs="Courier New" w:hint="default"/>
+      </w:rPr>
+    </w:lvl>
+    <w:lvl w:ilvl="8" w:tplc="04100005" w:tentative="1">
+      <w:start w:val="1"/>
+      <w:numFmt w:val="bullet"/>
+      <w:lvlText w:val=""/>
+      <w:lvlJc w:val="left"/>
+      <w:pPr>
+        <w:ind w:left="6480" w:hanging="360"/>
+      </w:pPr>
+      <w:rPr>
+        <w:rFonts w:ascii="Wingdings" w:hAnsi="Wingdings" w:hint="default"/>
+      </w:rPr>
+    </w:lvl>
+  </w:abstractNum>
+  <w:abstractNum w:abstractNumId="6" w15:restartNumberingAfterBreak="0">
+    <w:nsid w:val="4EC468D9"/>
+    <w:multiLevelType w:val="hybridMultilevel"/>
+    <w:tmpl w:val="13C6FFEA"/>
+    <w:lvl w:ilvl="0" w:tplc="A4224546">
+      <w:start w:val="16"/>
+      <w:numFmt w:val="bullet"/>
+      <w:lvlText w:val="-"/>
+      <w:lvlJc w:val="left"/>
+      <w:pPr>
+        <w:ind w:left="720" w:hanging="360"/>
+      </w:pPr>
+      <w:rPr>
+        <w:rFonts w:ascii="Calibri" w:eastAsiaTheme="minorEastAsia" w:hAnsi="Calibri" w:cs="Calibri" w:hint="default"/>
+      </w:rPr>
+    </w:lvl>
+    <w:lvl w:ilvl="1" w:tplc="04100003" w:tentative="1">
+      <w:start w:val="1"/>
+      <w:numFmt w:val="bullet"/>
+      <w:lvlText w:val="o"/>
+      <w:lvlJc w:val="left"/>
+      <w:pPr>
+        <w:ind w:left="1440" w:hanging="360"/>
+      </w:pPr>
+      <w:rPr>
+        <w:rFonts w:ascii="Courier New" w:hAnsi="Courier New" w:cs="Courier New" w:hint="default"/>
+      </w:rPr>
+    </w:lvl>
+    <w:lvl w:ilvl="2" w:tplc="04100005" w:tentative="1">
+      <w:start w:val="1"/>
+      <w:numFmt w:val="bullet"/>
+      <w:lvlText w:val=""/>
+      <w:lvlJc w:val="left"/>
+      <w:pPr>
+        <w:ind w:left="2160" w:hanging="360"/>
+      </w:pPr>
+      <w:rPr>
+        <w:rFonts w:ascii="Wingdings" w:hAnsi="Wingdings" w:hint="default"/>
+      </w:rPr>
+    </w:lvl>
+    <w:lvl w:ilvl="3" w:tplc="04100001" w:tentative="1">
+      <w:start w:val="1"/>
+      <w:numFmt w:val="bullet"/>
+      <w:lvlText w:val=""/>
+      <w:lvlJc w:val="left"/>
+      <w:pPr>
+        <w:ind w:left="2880" w:hanging="360"/>
+      </w:pPr>
+      <w:rPr>
+        <w:rFonts w:ascii="Symbol" w:hAnsi="Symbol" w:hint="default"/>
+      </w:rPr>
+    </w:lvl>
+    <w:lvl w:ilvl="4" w:tplc="04100003" w:tentative="1">
+      <w:start w:val="1"/>
+      <w:numFmt w:val="bullet"/>
+      <w:lvlText w:val="o"/>
+      <w:lvlJc w:val="left"/>
+      <w:pPr>
+        <w:ind w:left="3600" w:hanging="360"/>
+      </w:pPr>
+      <w:rPr>
+        <w:rFonts w:ascii="Courier New" w:hAnsi="Courier New" w:cs="Courier New" w:hint="default"/>
+      </w:rPr>
+    </w:lvl>
+    <w:lvl w:ilvl="5" w:tplc="04100005" w:tentative="1">
+      <w:start w:val="1"/>
+      <w:numFmt w:val="bullet"/>
+      <w:lvlText w:val=""/>
+      <w:lvlJc w:val="left"/>
+      <w:pPr>
+        <w:ind w:left="4320" w:hanging="360"/>
+      </w:pPr>
+      <w:rPr>
+        <w:rFonts w:ascii="Wingdings" w:hAnsi="Wingdings" w:hint="default"/>
+      </w:rPr>
+    </w:lvl>
+    <w:lvl w:ilvl="6" w:tplc="04100001" w:tentative="1">
+      <w:start w:val="1"/>
+      <w:numFmt w:val="bullet"/>
+      <w:lvlText w:val=""/>
+      <w:lvlJc w:val="left"/>
+      <w:pPr>
+        <w:ind w:left="5040" w:hanging="360"/>
+      </w:pPr>
+      <w:rPr>
+        <w:rFonts w:ascii="Symbol" w:hAnsi="Symbol" w:hint="default"/>
+      </w:rPr>
+    </w:lvl>
+    <w:lvl w:ilvl="7" w:tplc="04100003" w:tentative="1">
+      <w:start w:val="1"/>
+      <w:numFmt w:val="bullet"/>
+      <w:lvlText w:val="o"/>
+      <w:lvlJc w:val="left"/>
+      <w:pPr>
+        <w:ind w:left="5760" w:hanging="360"/>
+      </w:pPr>
+      <w:rPr>
+        <w:rFonts w:ascii="Courier New" w:hAnsi="Courier New" w:cs="Courier New" w:hint="default"/>
+      </w:rPr>
+    </w:lvl>
+    <w:lvl w:ilvl="8" w:tplc="04100005" w:tentative="1">
+      <w:start w:val="1"/>
+      <w:numFmt w:val="bullet"/>
+      <w:lvlText w:val=""/>
+      <w:lvlJc w:val="left"/>
+      <w:pPr>
+        <w:ind w:left="6480" w:hanging="360"/>
+      </w:pPr>
+      <w:rPr>
+        <w:rFonts w:ascii="Wingdings" w:hAnsi="Wingdings" w:hint="default"/>
+      </w:rPr>
+    </w:lvl>
+  </w:abstractNum>
+  <w:abstractNum w:abstractNumId="7" w15:restartNumberingAfterBreak="0">
+    <w:nsid w:val="555D1C46"/>
+    <w:multiLevelType w:val="multilevel"/>
+    <w:tmpl w:val="C786FE60"/>
+    <w:lvl w:ilvl="0">
+      <w:start w:val="1"/>
+      <w:numFmt w:val="decimal"/>
+      <w:lvlText w:val="%1."/>
+      <w:lvlJc w:val="left"/>
+      <w:pPr>
+        <w:tabs>
+          <w:tab w:val="num" w:pos="720"/>
+        </w:tabs>
+        <w:ind w:left="720" w:hanging="360"/>
+      </w:pPr>
+    </w:lvl>
+    <w:lvl w:ilvl="1" w:tentative="1">
+      <w:start w:val="1"/>
+      <w:numFmt w:val="decimal"/>
+      <w:lvlText w:val="%2."/>
+      <w:lvlJc w:val="left"/>
+      <w:pPr>
+        <w:tabs>
+          <w:tab w:val="num" w:pos="1440"/>
+        </w:tabs>
+        <w:ind w:left="1440" w:hanging="360"/>
+      </w:pPr>
+    </w:lvl>
+    <w:lvl w:ilvl="2" w:tentative="1">
+      <w:start w:val="1"/>
+      <w:numFmt w:val="decimal"/>
+      <w:lvlText w:val="%3."/>
+      <w:lvlJc w:val="left"/>
+      <w:pPr>
+        <w:tabs>
+          <w:tab w:val="num" w:pos="2160"/>
+        </w:tabs>
+        <w:ind w:left="2160" w:hanging="360"/>
+      </w:pPr>
+    </w:lvl>
+    <w:lvl w:ilvl="3" w:tentative="1">
+      <w:start w:val="1"/>
+      <w:numFmt w:val="decimal"/>
+      <w:lvlText w:val="%4."/>
+      <w:lvlJc w:val="left"/>
+      <w:pPr>
+        <w:tabs>
+          <w:tab w:val="num" w:pos="2880"/>
+        </w:tabs>
+        <w:ind w:left="2880" w:hanging="360"/>
+      </w:pPr>
+    </w:lvl>
+    <w:lvl w:ilvl="4" w:tentative="1">
+      <w:start w:val="1"/>
+      <w:numFmt w:val="decimal"/>
+      <w:lvlText w:val="%5."/>
+      <w:lvlJc w:val="left"/>
+      <w:pPr>
+        <w:tabs>
+          <w:tab w:val="num" w:pos="3600"/>
+        </w:tabs>
+        <w:ind w:left="3600" w:hanging="360"/>
+      </w:pPr>
+    </w:lvl>
+    <w:lvl w:ilvl="5" w:tentative="1">
+      <w:start w:val="1"/>
+      <w:numFmt w:val="decimal"/>
+      <w:lvlText w:val="%6."/>
+      <w:lvlJc w:val="left"/>
+      <w:pPr>
+        <w:tabs>
+          <w:tab w:val="num" w:pos="4320"/>
+        </w:tabs>
+        <w:ind w:left="4320" w:hanging="360"/>
+      </w:pPr>
+    </w:lvl>
+    <w:lvl w:ilvl="6" w:tentative="1">
+      <w:start w:val="1"/>
+      <w:numFmt w:val="decimal"/>
+      <w:lvlText w:val="%7."/>
+      <w:lvlJc w:val="left"/>
+      <w:pPr>
+        <w:tabs>
+          <w:tab w:val="num" w:pos="5040"/>
+        </w:tabs>
+        <w:ind w:left="5040" w:hanging="360"/>
+      </w:pPr>
+    </w:lvl>
+    <w:lvl w:ilvl="7" w:tentative="1">
+      <w:start w:val="1"/>
+      <w:numFmt w:val="decimal"/>
+      <w:lvlText w:val="%8."/>
+      <w:lvlJc w:val="left"/>
+      <w:pPr>
+        <w:tabs>
+          <w:tab w:val="num" w:pos="5760"/>
+        </w:tabs>
+        <w:ind w:left="5760" w:hanging="360"/>
+      </w:pPr>
+    </w:lvl>
+    <w:lvl w:ilvl="8" w:tentative="1">
+      <w:start w:val="1"/>
+      <w:numFmt w:val="decimal"/>
+      <w:lvlText w:val="%9."/>
+      <w:lvlJc w:val="left"/>
+      <w:pPr>
+        <w:tabs>
+          <w:tab w:val="num" w:pos="6480"/>
+        </w:tabs>
+        <w:ind w:left="6480" w:hanging="360"/>
+      </w:pPr>
+    </w:lvl>
+  </w:abstractNum>
+  <w:num w:numId="1" w16cid:durableId="1939287823">
+    <w:abstractNumId w:val="1"/>
+  </w:num>
+  <w:num w:numId="2" w16cid:durableId="480663065">
+    <w:abstractNumId w:val="5"/>
+  </w:num>
+  <w:num w:numId="3" w16cid:durableId="2144693171">
+    <w:abstractNumId w:val="0"/>
+  </w:num>
+  <w:num w:numId="4" w16cid:durableId="1297294766">
+    <w:abstractNumId w:val="4"/>
+  </w:num>
+  <w:num w:numId="5" w16cid:durableId="2092198441">
+    <w:abstractNumId w:val="2"/>
+  </w:num>
+  <w:num w:numId="6" w16cid:durableId="1679430618">
+    <w:abstractNumId w:val="6"/>
+  </w:num>
+  <w:num w:numId="7" w16cid:durableId="1604995252">
+    <w:abstractNumId w:val="3"/>
+  </w:num>
+  <w:num w:numId="8" w16cid:durableId="761948127">
+    <w:abstractNumId w:val="7"/>
+  </w:num>
+</w:numbering>
 </file>
 
 <file path=word/styles.xml><?xml version="1.0" encoding="utf-8"?>
@@ -1425,7 +4201,7 @@
     <w:rPr>
       <w:rFonts w:eastAsiaTheme="minorEastAsia"/>
       <w:b/>
-      <w:color w:val="082A75" w:themeColor="text2"/>
+      <w:color w:val="4E3B30" w:themeColor="text2"/>
       <w:sz w:val="28"/>
       <w:szCs w:val="22"/>
     </w:rPr>
@@ -1444,7 +4220,7 @@
     </w:pPr>
     <w:rPr>
       <w:rFonts w:asciiTheme="majorHAnsi" w:eastAsiaTheme="majorEastAsia" w:hAnsiTheme="majorHAnsi" w:cstheme="majorBidi"/>
-      <w:color w:val="061F57" w:themeColor="text2" w:themeShade="BF"/>
+      <w:color w:val="3A2C24" w:themeColor="text2" w:themeShade="BF"/>
       <w:kern w:val="28"/>
       <w:sz w:val="52"/>
       <w:szCs w:val="32"/>
@@ -1487,7 +4263,7 @@
     </w:pPr>
     <w:rPr>
       <w:rFonts w:asciiTheme="majorHAnsi" w:eastAsiaTheme="majorEastAsia" w:hAnsiTheme="majorHAnsi" w:cstheme="majorBidi"/>
-      <w:color w:val="012639" w:themeColor="accent1" w:themeShade="7F"/>
+      <w:color w:val="845209" w:themeColor="accent1" w:themeShade="7F"/>
       <w:sz w:val="24"/>
       <w:szCs w:val="24"/>
     </w:rPr>
@@ -1570,7 +4346,7 @@
       <w:rFonts w:asciiTheme="majorHAnsi" w:eastAsiaTheme="majorEastAsia" w:hAnsiTheme="majorHAnsi" w:cstheme="majorBidi"/>
       <w:b/>
       <w:bCs/>
-      <w:color w:val="082A75" w:themeColor="text2"/>
+      <w:color w:val="4E3B30" w:themeColor="text2"/>
       <w:sz w:val="72"/>
       <w:szCs w:val="52"/>
     </w:rPr>
@@ -1601,7 +4377,7 @@
     <w:rPr>
       <w:rFonts w:eastAsiaTheme="minorEastAsia"/>
       <w:caps/>
-      <w:color w:val="082A75" w:themeColor="text2"/>
+      <w:color w:val="4E3B30" w:themeColor="text2"/>
       <w:spacing w:val="20"/>
       <w:sz w:val="32"/>
       <w:szCs w:val="22"/>
@@ -1616,7 +4392,7 @@
     <w:rPr>
       <w:rFonts w:asciiTheme="majorHAnsi" w:eastAsiaTheme="majorEastAsia" w:hAnsiTheme="majorHAnsi" w:cstheme="majorBidi"/>
       <w:b/>
-      <w:color w:val="061F57" w:themeColor="text2" w:themeShade="BF"/>
+      <w:color w:val="3A2C24" w:themeColor="text2" w:themeShade="BF"/>
       <w:kern w:val="28"/>
       <w:sz w:val="52"/>
       <w:szCs w:val="32"/>
@@ -1675,7 +4451,7 @@
     <w:rsid w:val="00DF027C"/>
     <w:rPr>
       <w:rFonts w:eastAsiaTheme="majorEastAsia" w:cstheme="majorBidi"/>
-      <w:color w:val="082A75" w:themeColor="text2"/>
+      <w:color w:val="4E3B30" w:themeColor="text2"/>
       <w:sz w:val="36"/>
       <w:szCs w:val="26"/>
     </w:rPr>
@@ -1733,7 +4509,7 @@
     <w:rsid w:val="00DF027C"/>
     <w:rPr>
       <w:rFonts w:eastAsiaTheme="minorEastAsia"/>
-      <w:color w:val="082A75" w:themeColor="text2"/>
+      <w:color w:val="4E3B30" w:themeColor="text2"/>
       <w:sz w:val="28"/>
       <w:szCs w:val="22"/>
     </w:rPr>
@@ -1746,7 +4522,7 @@
     <w:rPr>
       <w:rFonts w:eastAsiaTheme="minorEastAsia"/>
       <w:b/>
-      <w:color w:val="082A75" w:themeColor="text2"/>
+      <w:color w:val="4E3B30" w:themeColor="text2"/>
       <w:sz w:val="28"/>
       <w:szCs w:val="22"/>
     </w:rPr>
@@ -1760,8 +4536,20 @@
     <w:rPr>
       <w:rFonts w:asciiTheme="majorHAnsi" w:eastAsiaTheme="majorEastAsia" w:hAnsiTheme="majorHAnsi" w:cstheme="majorBidi"/>
       <w:b/>
-      <w:color w:val="012639" w:themeColor="accent1" w:themeShade="7F"/>
+      <w:color w:val="845209" w:themeColor="accent1" w:themeShade="7F"/>
     </w:rPr>
+  </w:style>
+  <w:style w:type="paragraph" w:styleId="Paragrafoelenco">
+    <w:name w:val="List Paragraph"/>
+    <w:basedOn w:val="Normale"/>
+    <w:uiPriority w:val="34"/>
+    <w:unhideWhenUsed/>
+    <w:qFormat/>
+    <w:rsid w:val="001F032E"/>
+    <w:pPr>
+      <w:ind w:left="720"/>
+      <w:contextualSpacing/>
+    </w:pPr>
   </w:style>
 </w:styles>
 </file>
@@ -1866,12 +4654,12 @@
 
 <file path=word/glossary/fontTable.xml><?xml version="1.0" encoding="utf-8"?>
 <w:fonts xmlns:mc="http://schemas.openxmlformats.org/markup-compatibility/2006" xmlns:r="http://schemas.openxmlformats.org/officeDocument/2006/relationships" xmlns:w="http://schemas.openxmlformats.org/wordprocessingml/2006/main" xmlns:w14="http://schemas.microsoft.com/office/word/2010/wordml" xmlns:w15="http://schemas.microsoft.com/office/word/2012/wordml" xmlns:w16cex="http://schemas.microsoft.com/office/word/2018/wordml/cex" xmlns:w16cid="http://schemas.microsoft.com/office/word/2016/wordml/cid" xmlns:w16="http://schemas.microsoft.com/office/word/2018/wordml" xmlns:w16du="http://schemas.microsoft.com/office/word/2023/wordml/word16du" xmlns:w16sdtdh="http://schemas.microsoft.com/office/word/2020/wordml/sdtdatahash" xmlns:w16sdtfl="http://schemas.microsoft.com/office/word/2024/wordml/sdtformatlock" xmlns:w16se="http://schemas.microsoft.com/office/word/2015/wordml/symex" mc:Ignorable="w14 w15 w16se w16cid w16 w16cex w16sdtdh w16sdtfl w16du">
-  <w:font w:name="Calibri">
-    <w:panose1 w:val="020F0502020204030204"/>
-    <w:charset w:val="00"/>
-    <w:family w:val="swiss"/>
+  <w:font w:name="Symbol">
+    <w:panose1 w:val="05050102010706020507"/>
+    <w:charset w:val="02"/>
+    <w:family w:val="roman"/>
     <w:pitch w:val="variable"/>
-    <w:sig w:usb0="E4002EFF" w:usb1="C200247B" w:usb2="00000009" w:usb3="00000000" w:csb0="000001FF" w:csb1="00000000"/>
+    <w:sig w:usb0="00000000" w:usb1="10000000" w:usb2="00000000" w:usb3="00000000" w:csb0="80000000" w:csb1="00000000"/>
   </w:font>
   <w:font w:name="Times New Roman">
     <w:panose1 w:val="02020603050405020304"/>
@@ -1879,6 +4667,27 @@
     <w:family w:val="roman"/>
     <w:pitch w:val="variable"/>
     <w:sig w:usb0="E0002EFF" w:usb1="C000785B" w:usb2="00000009" w:usb3="00000000" w:csb0="000001FF" w:csb1="00000000"/>
+  </w:font>
+  <w:font w:name="Courier New">
+    <w:panose1 w:val="02070309020205020404"/>
+    <w:charset w:val="00"/>
+    <w:family w:val="modern"/>
+    <w:pitch w:val="fixed"/>
+    <w:sig w:usb0="E0002EFF" w:usb1="C0007843" w:usb2="00000009" w:usb3="00000000" w:csb0="000001FF" w:csb1="00000000"/>
+  </w:font>
+  <w:font w:name="Wingdings">
+    <w:panose1 w:val="05000000000000000000"/>
+    <w:charset w:val="02"/>
+    <w:family w:val="auto"/>
+    <w:pitch w:val="variable"/>
+    <w:sig w:usb0="00000000" w:usb1="10000000" w:usb2="00000000" w:usb3="00000000" w:csb0="80000000" w:csb1="00000000"/>
+  </w:font>
+  <w:font w:name="Calibri">
+    <w:panose1 w:val="020F0502020204030204"/>
+    <w:charset w:val="00"/>
+    <w:family w:val="swiss"/>
+    <w:pitch w:val="variable"/>
+    <w:sig w:usb0="E4002EFF" w:usb1="C200247B" w:usb2="00000009" w:usb3="00000000" w:csb0="000001FF" w:csb1="00000000"/>
   </w:font>
   <w:font w:name="MS Mincho">
     <w:altName w:val="ＭＳ 明朝"/>
@@ -1936,8 +4745,8 @@
     <w:compatSetting w:name="useWord2013TrackBottomHyphenation" w:uri="http://schemas.microsoft.com/office/word" w:val="0"/>
   </w:compat>
   <w:rsids>
-    <w:rsidRoot w:val="001B6A44"/>
-    <w:rsid w:val="001B6A44"/>
+    <w:rsidRoot w:val="000F3AA7"/>
+    <w:rsid w:val="000F3AA7"/>
     <w:rsid w:val="0056355F"/>
   </w:rsids>
   <m:mathPr>
@@ -2463,42 +5272,42 @@
 <file path=word/theme/theme1.xml><?xml version="1.0" encoding="utf-8"?>
 <a:theme xmlns:a="http://schemas.openxmlformats.org/drawingml/2006/main" name="Custom Theme">
   <a:themeElements>
-    <a:clrScheme name="Custom 29">
+    <a:clrScheme name="Giallo arancione">
       <a:dk1>
-        <a:srgbClr val="0F0D29"/>
+        <a:sysClr val="windowText" lastClr="000000"/>
       </a:dk1>
       <a:lt1>
-        <a:srgbClr val="FFFFFF"/>
+        <a:sysClr val="window" lastClr="FFFFFF"/>
       </a:lt1>
       <a:dk2>
-        <a:srgbClr val="082A75"/>
+        <a:srgbClr val="4E3B30"/>
       </a:dk2>
       <a:lt2>
-        <a:srgbClr val="E7E6E6"/>
+        <a:srgbClr val="FBEEC9"/>
       </a:lt2>
       <a:accent1>
-        <a:srgbClr val="024F75"/>
+        <a:srgbClr val="F0A22E"/>
       </a:accent1>
       <a:accent2>
-        <a:srgbClr val="3592CF"/>
+        <a:srgbClr val="A5644E"/>
       </a:accent2>
       <a:accent3>
-        <a:srgbClr val="34ABA2"/>
+        <a:srgbClr val="B58B80"/>
       </a:accent3>
       <a:accent4>
-        <a:srgbClr val="66B2CA"/>
+        <a:srgbClr val="C3986D"/>
       </a:accent4>
       <a:accent5>
-        <a:srgbClr val="C1D9CB"/>
+        <a:srgbClr val="A19574"/>
       </a:accent5>
       <a:accent6>
-        <a:srgbClr val="34ABA2"/>
+        <a:srgbClr val="C17529"/>
       </a:accent6>
       <a:hlink>
-        <a:srgbClr val="3592CF"/>
+        <a:srgbClr val="AD1F1F"/>
       </a:hlink>
       <a:folHlink>
-        <a:srgbClr val="3592CF"/>
+        <a:srgbClr val="FFC42F"/>
       </a:folHlink>
     </a:clrScheme>
     <a:fontScheme name="Custom 20">

</xml_diff>